<commit_message>
added screenshots and files made
</commit_message>
<xml_diff>
--- a/project documents/HumbieHelper-ProjectDoc.docx
+++ b/project documents/HumbieHelper-ProjectDoc.docx
@@ -1,6 +1,6 @@
 
 <file path=word/document.xml><?xml version="1.0" encoding="utf-8"?>
-<w:document xmlns:mo="http://schemas.microsoft.com/office/mac/office/2008/main" xmlns:ve="http://schemas.openxmlformats.org/markup-compatibility/2006" xmlns:mv="urn:schemas-microsoft-com:mac:vml" xmlns:o="urn:schemas-microsoft-com:office:office" xmlns:r="http://schemas.openxmlformats.org/officeDocument/2006/relationships" xmlns:m="http://schemas.openxmlformats.org/officeDocument/2006/math" xmlns:v="urn:schemas-microsoft-com:vml" xmlns:wp="http://schemas.openxmlformats.org/drawingml/2006/wordprocessingDrawing" xmlns:w10="urn:schemas-microsoft-com:office:word" xmlns:w="http://schemas.openxmlformats.org/wordprocessingml/2006/main" xmlns:wne="http://schemas.microsoft.com/office/word/2006/wordml">
+<w:document xmlns:wpc="http://schemas.microsoft.com/office/word/2010/wordprocessingCanvas" xmlns:cx="http://schemas.microsoft.com/office/drawing/2014/chartex" xmlns:cx1="http://schemas.microsoft.com/office/drawing/2015/9/8/chartex" xmlns:cx2="http://schemas.microsoft.com/office/drawing/2015/10/21/chartex" xmlns:cx3="http://schemas.microsoft.com/office/drawing/2016/5/9/chartex" xmlns:cx4="http://schemas.microsoft.com/office/drawing/2016/5/10/chartex" xmlns:cx5="http://schemas.microsoft.com/office/drawing/2016/5/11/chartex" xmlns:cx6="http://schemas.microsoft.com/office/drawing/2016/5/12/chartex" xmlns:cx7="http://schemas.microsoft.com/office/drawing/2016/5/13/chartex" xmlns:cx8="http://schemas.microsoft.com/office/drawing/2016/5/14/chartex" xmlns:mc="http://schemas.openxmlformats.org/markup-compatibility/2006" xmlns:aink="http://schemas.microsoft.com/office/drawing/2016/ink" xmlns:am3d="http://schemas.microsoft.com/office/drawing/2017/model3d" xmlns:o="urn:schemas-microsoft-com:office:office" xmlns:r="http://schemas.openxmlformats.org/officeDocument/2006/relationships" xmlns:m="http://schemas.openxmlformats.org/officeDocument/2006/math" xmlns:v="urn:schemas-microsoft-com:vml" xmlns:wp14="http://schemas.microsoft.com/office/word/2010/wordprocessingDrawing" xmlns:wp="http://schemas.openxmlformats.org/drawingml/2006/wordprocessingDrawing" xmlns:w10="urn:schemas-microsoft-com:office:word" xmlns:w="http://schemas.openxmlformats.org/wordprocessingml/2006/main" xmlns:w14="http://schemas.microsoft.com/office/word/2010/wordml" xmlns:w15="http://schemas.microsoft.com/office/word/2012/wordml" xmlns:w16cid="http://schemas.microsoft.com/office/word/2016/wordml/cid" xmlns:w16se="http://schemas.microsoft.com/office/word/2015/wordml/symex" xmlns:wpg="http://schemas.microsoft.com/office/word/2010/wordprocessingGroup" xmlns:wpi="http://schemas.microsoft.com/office/word/2010/wordprocessingInk" xmlns:wne="http://schemas.microsoft.com/office/word/2006/wordml" xmlns:wps="http://schemas.microsoft.com/office/word/2010/wordprocessingShape" mc:Ignorable="w14 w15 w16se w16cid wp14">
   <w:body>
     <w:p>
       <w:pPr>
@@ -10,8 +10,6 @@
           <w:u w:val="single"/>
         </w:rPr>
       </w:pPr>
-      <w:bookmarkStart w:id="0" w:name="_GoBack"/>
-      <w:bookmarkEnd w:id="0"/>
     </w:p>
     <w:p>
       <w:pPr>
@@ -260,7 +258,7 @@
           <w:insideH w:val="single" w:sz="4" w:space="0" w:color="auto"/>
           <w:insideV w:val="single" w:sz="4" w:space="0" w:color="auto"/>
         </w:tblBorders>
-        <w:tblLook w:val="01E0"/>
+        <w:tblLook w:val="01E0" w:firstRow="1" w:lastRow="1" w:firstColumn="1" w:lastColumn="1" w:noHBand="0" w:noVBand="0"/>
       </w:tblPr>
       <w:tblGrid>
         <w:gridCol w:w="9576"/>
@@ -736,6 +734,7 @@
                 <w:sz w:val="24"/>
                 <w:szCs w:val="24"/>
               </w:rPr>
+              <w:lastRenderedPageBreak/>
               <w:t xml:space="preserve">    (Later than 72 hours exactly) after due date.</w:t>
             </w:r>
           </w:p>
@@ -766,6 +765,7 @@
                 <w:szCs w:val="24"/>
                 <w:u w:val="single"/>
               </w:rPr>
+              <w:lastRenderedPageBreak/>
               <w:t>Due Dates and Penalties will be re-assessed with any of the following conditions:</w:t>
             </w:r>
             <w:r>
@@ -878,6 +878,7 @@
         <w:rPr>
           <w:rFonts w:ascii="Segoe UI" w:hAnsi="Segoe UI" w:cs="Segoe UI"/>
         </w:rPr>
+        <w:lastRenderedPageBreak/>
         <w:t>***</w:t>
       </w:r>
       <w:r>
@@ -932,7 +933,7 @@
           <w:insideH w:val="single" w:sz="4" w:space="0" w:color="auto"/>
           <w:insideV w:val="single" w:sz="4" w:space="0" w:color="auto"/>
         </w:tblBorders>
-        <w:tblLook w:val="0000"/>
+        <w:tblLook w:val="0000" w:firstRow="0" w:lastRow="0" w:firstColumn="0" w:lastColumn="0" w:noHBand="0" w:noVBand="0"/>
       </w:tblPr>
       <w:tblGrid>
         <w:gridCol w:w="3348"/>
@@ -1534,7 +1535,6 @@
                 <w:szCs w:val="20"/>
               </w:rPr>
             </w:pPr>
-            <w:proofErr w:type="spellStart"/>
             <w:r>
               <w:rPr>
                 <w:rFonts w:ascii="Segoe UI" w:hAnsi="Segoe UI" w:cs="Segoe UI"/>
@@ -1545,7 +1545,6 @@
               </w:rPr>
               <w:t>Jg-styles.css</w:t>
             </w:r>
-            <w:proofErr w:type="spellEnd"/>
           </w:p>
         </w:tc>
         <w:tc>
@@ -1845,6 +1844,16 @@
                 <w:szCs w:val="20"/>
               </w:rPr>
             </w:pPr>
+            <w:r>
+              <w:rPr>
+                <w:rFonts w:ascii="Segoe UI" w:hAnsi="Segoe UI" w:cs="Segoe UI"/>
+                <w:b/>
+                <w:bCs/>
+                <w:sz w:val="20"/>
+                <w:szCs w:val="20"/>
+              </w:rPr>
+              <w:t>Controllers/</w:t>
+            </w:r>
             <w:proofErr w:type="spellStart"/>
             <w:r>
               <w:rPr>
@@ -1854,7 +1863,7 @@
                 <w:sz w:val="20"/>
                 <w:szCs w:val="20"/>
               </w:rPr>
-              <w:t>Controllers/faq-controller.php</w:t>
+              <w:t>faq-controller.php</w:t>
             </w:r>
             <w:proofErr w:type="spellEnd"/>
           </w:p>
@@ -2416,7 +2425,7 @@
           <w:insideH w:val="single" w:sz="4" w:space="0" w:color="auto"/>
           <w:insideV w:val="single" w:sz="4" w:space="0" w:color="auto"/>
         </w:tblBorders>
-        <w:tblLook w:val="0000"/>
+        <w:tblLook w:val="0000" w:firstRow="0" w:lastRow="0" w:firstColumn="0" w:lastColumn="0" w:noHBand="0" w:noVBand="0"/>
       </w:tblPr>
       <w:tblGrid>
         <w:gridCol w:w="3348"/>
@@ -2533,6 +2542,16 @@
                 <w:szCs w:val="20"/>
               </w:rPr>
             </w:pPr>
+            <w:r>
+              <w:rPr>
+                <w:rFonts w:ascii="Segoe UI" w:hAnsi="Segoe UI" w:cs="Segoe UI"/>
+                <w:b/>
+                <w:bCs/>
+                <w:sz w:val="20"/>
+                <w:szCs w:val="20"/>
+              </w:rPr>
+              <w:t>Ryan Robinson</w:t>
+            </w:r>
           </w:p>
         </w:tc>
       </w:tr>
@@ -2578,6 +2597,16 @@
                 <w:szCs w:val="20"/>
               </w:rPr>
             </w:pPr>
+            <w:r>
+              <w:rPr>
+                <w:rFonts w:ascii="Segoe UI" w:hAnsi="Segoe UI" w:cs="Segoe UI"/>
+                <w:b/>
+                <w:bCs/>
+                <w:sz w:val="20"/>
+                <w:szCs w:val="20"/>
+              </w:rPr>
+              <w:t>N01331213</w:t>
+            </w:r>
           </w:p>
         </w:tc>
       </w:tr>
@@ -2623,6 +2652,19 @@
                 <w:szCs w:val="20"/>
               </w:rPr>
             </w:pPr>
+            <w:hyperlink r:id="rId7" w:history="1">
+              <w:r>
+                <w:rPr>
+                  <w:rStyle w:val="Hyperlink"/>
+                  <w:rFonts w:ascii="Segoe UI" w:hAnsi="Segoe UI" w:cs="Segoe UI"/>
+                  <w:b/>
+                  <w:bCs/>
+                  <w:sz w:val="20"/>
+                  <w:szCs w:val="20"/>
+                </w:rPr>
+                <w:t>Ryan.robinson5@gmail.com</w:t>
+              </w:r>
+            </w:hyperlink>
           </w:p>
         </w:tc>
       </w:tr>
@@ -2744,6 +2786,16 @@
                 <w:szCs w:val="20"/>
               </w:rPr>
             </w:pPr>
+            <w:r>
+              <w:rPr>
+                <w:rFonts w:ascii="Segoe UI" w:hAnsi="Segoe UI" w:cs="Segoe UI"/>
+                <w:b/>
+                <w:bCs/>
+                <w:sz w:val="20"/>
+                <w:szCs w:val="20"/>
+              </w:rPr>
+              <w:t>Ryan Robinson</w:t>
+            </w:r>
           </w:p>
           <w:p>
             <w:pPr>
@@ -2983,6 +3035,16 @@
                 <w:szCs w:val="20"/>
               </w:rPr>
             </w:pPr>
+            <w:r>
+              <w:rPr>
+                <w:rFonts w:ascii="Segoe UI" w:hAnsi="Segoe UI" w:cs="Segoe UI"/>
+                <w:b/>
+                <w:bCs/>
+                <w:sz w:val="20"/>
+                <w:szCs w:val="20"/>
+              </w:rPr>
+              <w:t>Views/announcements (all files)</w:t>
+            </w:r>
           </w:p>
         </w:tc>
         <w:tc>
@@ -2999,6 +3061,16 @@
                 <w:szCs w:val="20"/>
               </w:rPr>
             </w:pPr>
+            <w:r>
+              <w:rPr>
+                <w:rFonts w:ascii="Segoe UI" w:hAnsi="Segoe UI" w:cs="Segoe UI"/>
+                <w:b/>
+                <w:bCs/>
+                <w:sz w:val="20"/>
+                <w:szCs w:val="20"/>
+              </w:rPr>
+              <w:t>Views/announcements (all files)</w:t>
+            </w:r>
           </w:p>
         </w:tc>
       </w:tr>
@@ -3020,6 +3092,36 @@
                 <w:szCs w:val="20"/>
               </w:rPr>
             </w:pPr>
+            <w:r>
+              <w:rPr>
+                <w:rFonts w:ascii="Segoe UI" w:hAnsi="Segoe UI" w:cs="Segoe UI"/>
+                <w:b/>
+                <w:bCs/>
+                <w:sz w:val="20"/>
+                <w:szCs w:val="20"/>
+              </w:rPr>
+              <w:t>Views/</w:t>
+            </w:r>
+            <w:r>
+              <w:rPr>
+                <w:rFonts w:ascii="Segoe UI" w:hAnsi="Segoe UI" w:cs="Segoe UI"/>
+                <w:b/>
+                <w:bCs/>
+                <w:sz w:val="20"/>
+                <w:szCs w:val="20"/>
+              </w:rPr>
+              <w:t>quotes</w:t>
+            </w:r>
+            <w:r>
+              <w:rPr>
+                <w:rFonts w:ascii="Segoe UI" w:hAnsi="Segoe UI" w:cs="Segoe UI"/>
+                <w:b/>
+                <w:bCs/>
+                <w:sz w:val="20"/>
+                <w:szCs w:val="20"/>
+              </w:rPr>
+              <w:t xml:space="preserve"> (all files)</w:t>
+            </w:r>
           </w:p>
         </w:tc>
         <w:tc>
@@ -3036,6 +3138,16 @@
                 <w:szCs w:val="20"/>
               </w:rPr>
             </w:pPr>
+            <w:r>
+              <w:rPr>
+                <w:rFonts w:ascii="Segoe UI" w:hAnsi="Segoe UI" w:cs="Segoe UI"/>
+                <w:b/>
+                <w:bCs/>
+                <w:sz w:val="20"/>
+                <w:szCs w:val="20"/>
+              </w:rPr>
+              <w:t>Views/quotes (all files)</w:t>
+            </w:r>
           </w:p>
         </w:tc>
       </w:tr>
@@ -3057,6 +3169,36 @@
                 <w:szCs w:val="20"/>
               </w:rPr>
             </w:pPr>
+            <w:r>
+              <w:rPr>
+                <w:rFonts w:ascii="Segoe UI" w:hAnsi="Segoe UI" w:cs="Segoe UI"/>
+                <w:b/>
+                <w:bCs/>
+                <w:sz w:val="20"/>
+                <w:szCs w:val="20"/>
+              </w:rPr>
+              <w:t>Views/</w:t>
+            </w:r>
+            <w:r>
+              <w:rPr>
+                <w:rFonts w:ascii="Segoe UI" w:hAnsi="Segoe UI" w:cs="Segoe UI"/>
+                <w:b/>
+                <w:bCs/>
+                <w:sz w:val="20"/>
+                <w:szCs w:val="20"/>
+              </w:rPr>
+              <w:t>files</w:t>
+            </w:r>
+            <w:r>
+              <w:rPr>
+                <w:rFonts w:ascii="Segoe UI" w:hAnsi="Segoe UI" w:cs="Segoe UI"/>
+                <w:b/>
+                <w:bCs/>
+                <w:sz w:val="20"/>
+                <w:szCs w:val="20"/>
+              </w:rPr>
+              <w:t xml:space="preserve"> (all files)</w:t>
+            </w:r>
           </w:p>
         </w:tc>
         <w:tc>
@@ -3073,6 +3215,16 @@
                 <w:szCs w:val="20"/>
               </w:rPr>
             </w:pPr>
+            <w:r>
+              <w:rPr>
+                <w:rFonts w:ascii="Segoe UI" w:hAnsi="Segoe UI" w:cs="Segoe UI"/>
+                <w:b/>
+                <w:bCs/>
+                <w:sz w:val="20"/>
+                <w:szCs w:val="20"/>
+              </w:rPr>
+              <w:t>Views/files (all files)</w:t>
+            </w:r>
           </w:p>
         </w:tc>
       </w:tr>
@@ -3110,6 +3262,28 @@
                 <w:szCs w:val="20"/>
               </w:rPr>
             </w:pPr>
+            <w:r>
+              <w:rPr>
+                <w:rFonts w:ascii="Segoe UI" w:hAnsi="Segoe UI" w:cs="Segoe UI"/>
+                <w:b/>
+                <w:bCs/>
+                <w:sz w:val="20"/>
+                <w:szCs w:val="20"/>
+              </w:rPr>
+              <w:t>Controllers/upload-</w:t>
+            </w:r>
+            <w:proofErr w:type="spellStart"/>
+            <w:r>
+              <w:rPr>
+                <w:rFonts w:ascii="Segoe UI" w:hAnsi="Segoe UI" w:cs="Segoe UI"/>
+                <w:b/>
+                <w:bCs/>
+                <w:sz w:val="20"/>
+                <w:szCs w:val="20"/>
+              </w:rPr>
+              <w:t>controller.php</w:t>
+            </w:r>
+            <w:proofErr w:type="spellEnd"/>
           </w:p>
         </w:tc>
       </w:tr>
@@ -3147,6 +3321,48 @@
                 <w:szCs w:val="20"/>
               </w:rPr>
             </w:pPr>
+            <w:r>
+              <w:rPr>
+                <w:rFonts w:ascii="Segoe UI" w:hAnsi="Segoe UI" w:cs="Segoe UI"/>
+                <w:b/>
+                <w:bCs/>
+                <w:sz w:val="20"/>
+                <w:szCs w:val="20"/>
+              </w:rPr>
+              <w:t>Controllers/</w:t>
+            </w:r>
+            <w:r>
+              <w:rPr>
+                <w:rFonts w:ascii="Segoe UI" w:hAnsi="Segoe UI" w:cs="Segoe UI"/>
+                <w:b/>
+                <w:bCs/>
+                <w:sz w:val="20"/>
+                <w:szCs w:val="20"/>
+              </w:rPr>
+              <w:t>quote</w:t>
+            </w:r>
+            <w:r>
+              <w:rPr>
+                <w:rFonts w:ascii="Segoe UI" w:hAnsi="Segoe UI" w:cs="Segoe UI"/>
+                <w:b/>
+                <w:bCs/>
+                <w:sz w:val="20"/>
+                <w:szCs w:val="20"/>
+              </w:rPr>
+              <w:t>-</w:t>
+            </w:r>
+            <w:proofErr w:type="spellStart"/>
+            <w:r>
+              <w:rPr>
+                <w:rFonts w:ascii="Segoe UI" w:hAnsi="Segoe UI" w:cs="Segoe UI"/>
+                <w:b/>
+                <w:bCs/>
+                <w:sz w:val="20"/>
+                <w:szCs w:val="20"/>
+              </w:rPr>
+              <w:t>controller.php</w:t>
+            </w:r>
+            <w:proofErr w:type="spellEnd"/>
           </w:p>
         </w:tc>
       </w:tr>
@@ -3184,6 +3400,48 @@
                 <w:szCs w:val="20"/>
               </w:rPr>
             </w:pPr>
+            <w:r>
+              <w:rPr>
+                <w:rFonts w:ascii="Segoe UI" w:hAnsi="Segoe UI" w:cs="Segoe UI"/>
+                <w:b/>
+                <w:bCs/>
+                <w:sz w:val="20"/>
+                <w:szCs w:val="20"/>
+              </w:rPr>
+              <w:t>Controllers/</w:t>
+            </w:r>
+            <w:r>
+              <w:rPr>
+                <w:rFonts w:ascii="Segoe UI" w:hAnsi="Segoe UI" w:cs="Segoe UI"/>
+                <w:b/>
+                <w:bCs/>
+                <w:sz w:val="20"/>
+                <w:szCs w:val="20"/>
+              </w:rPr>
+              <w:t>announcement</w:t>
+            </w:r>
+            <w:r>
+              <w:rPr>
+                <w:rFonts w:ascii="Segoe UI" w:hAnsi="Segoe UI" w:cs="Segoe UI"/>
+                <w:b/>
+                <w:bCs/>
+                <w:sz w:val="20"/>
+                <w:szCs w:val="20"/>
+              </w:rPr>
+              <w:t>-</w:t>
+            </w:r>
+            <w:proofErr w:type="spellStart"/>
+            <w:r>
+              <w:rPr>
+                <w:rFonts w:ascii="Segoe UI" w:hAnsi="Segoe UI" w:cs="Segoe UI"/>
+                <w:b/>
+                <w:bCs/>
+                <w:sz w:val="20"/>
+                <w:szCs w:val="20"/>
+              </w:rPr>
+              <w:t>controller.php</w:t>
+            </w:r>
+            <w:proofErr w:type="spellEnd"/>
           </w:p>
         </w:tc>
       </w:tr>
@@ -3221,6 +3479,28 @@
                 <w:szCs w:val="20"/>
               </w:rPr>
             </w:pPr>
+            <w:r>
+              <w:rPr>
+                <w:rFonts w:ascii="Segoe UI" w:hAnsi="Segoe UI" w:cs="Segoe UI"/>
+                <w:b/>
+                <w:bCs/>
+                <w:sz w:val="20"/>
+                <w:szCs w:val="20"/>
+              </w:rPr>
+              <w:t>Models/</w:t>
+            </w:r>
+            <w:proofErr w:type="spellStart"/>
+            <w:r>
+              <w:rPr>
+                <w:rFonts w:ascii="Segoe UI" w:hAnsi="Segoe UI" w:cs="Segoe UI"/>
+                <w:b/>
+                <w:bCs/>
+                <w:sz w:val="20"/>
+                <w:szCs w:val="20"/>
+              </w:rPr>
+              <w:t>quote_db.php</w:t>
+            </w:r>
+            <w:proofErr w:type="spellEnd"/>
           </w:p>
         </w:tc>
       </w:tr>
@@ -3258,6 +3538,38 @@
                 <w:szCs w:val="20"/>
               </w:rPr>
             </w:pPr>
+            <w:r>
+              <w:rPr>
+                <w:rFonts w:ascii="Segoe UI" w:hAnsi="Segoe UI" w:cs="Segoe UI"/>
+                <w:b/>
+                <w:bCs/>
+                <w:sz w:val="20"/>
+                <w:szCs w:val="20"/>
+              </w:rPr>
+              <w:t>Models/</w:t>
+            </w:r>
+            <w:proofErr w:type="spellStart"/>
+            <w:r>
+              <w:rPr>
+                <w:rFonts w:ascii="Segoe UI" w:hAnsi="Segoe UI" w:cs="Segoe UI"/>
+                <w:b/>
+                <w:bCs/>
+                <w:sz w:val="20"/>
+                <w:szCs w:val="20"/>
+              </w:rPr>
+              <w:t>announcement</w:t>
+            </w:r>
+            <w:r>
+              <w:rPr>
+                <w:rFonts w:ascii="Segoe UI" w:hAnsi="Segoe UI" w:cs="Segoe UI"/>
+                <w:b/>
+                <w:bCs/>
+                <w:sz w:val="20"/>
+                <w:szCs w:val="20"/>
+              </w:rPr>
+              <w:t>_db.php</w:t>
+            </w:r>
+            <w:proofErr w:type="spellEnd"/>
           </w:p>
         </w:tc>
       </w:tr>
@@ -3295,6 +3607,38 @@
                 <w:szCs w:val="20"/>
               </w:rPr>
             </w:pPr>
+            <w:r>
+              <w:rPr>
+                <w:rFonts w:ascii="Segoe UI" w:hAnsi="Segoe UI" w:cs="Segoe UI"/>
+                <w:b/>
+                <w:bCs/>
+                <w:sz w:val="20"/>
+                <w:szCs w:val="20"/>
+              </w:rPr>
+              <w:t>Models/</w:t>
+            </w:r>
+            <w:proofErr w:type="spellStart"/>
+            <w:r>
+              <w:rPr>
+                <w:rFonts w:ascii="Segoe UI" w:hAnsi="Segoe UI" w:cs="Segoe UI"/>
+                <w:b/>
+                <w:bCs/>
+                <w:sz w:val="20"/>
+                <w:szCs w:val="20"/>
+              </w:rPr>
+              <w:t>upload</w:t>
+            </w:r>
+            <w:r>
+              <w:rPr>
+                <w:rFonts w:ascii="Segoe UI" w:hAnsi="Segoe UI" w:cs="Segoe UI"/>
+                <w:b/>
+                <w:bCs/>
+                <w:sz w:val="20"/>
+                <w:szCs w:val="20"/>
+              </w:rPr>
+              <w:t>_db.php</w:t>
+            </w:r>
+            <w:proofErr w:type="spellEnd"/>
           </w:p>
         </w:tc>
       </w:tr>
@@ -3316,6 +3660,8 @@
                 <w:szCs w:val="20"/>
               </w:rPr>
             </w:pPr>
+            <w:bookmarkStart w:id="0" w:name="_GoBack"/>
+            <w:bookmarkEnd w:id="0"/>
           </w:p>
         </w:tc>
         <w:tc>
@@ -3559,7 +3905,7 @@
           <w:insideH w:val="single" w:sz="4" w:space="0" w:color="auto"/>
           <w:insideV w:val="single" w:sz="4" w:space="0" w:color="auto"/>
         </w:tblBorders>
-        <w:tblLook w:val="0000"/>
+        <w:tblLook w:val="0000" w:firstRow="0" w:lastRow="0" w:firstColumn="0" w:lastColumn="0" w:noHBand="0" w:noVBand="0"/>
       </w:tblPr>
       <w:tblGrid>
         <w:gridCol w:w="3348"/>
@@ -4702,7 +5048,7 @@
           <w:insideH w:val="single" w:sz="4" w:space="0" w:color="auto"/>
           <w:insideV w:val="single" w:sz="4" w:space="0" w:color="auto"/>
         </w:tblBorders>
-        <w:tblLook w:val="0000"/>
+        <w:tblLook w:val="0000" w:firstRow="0" w:lastRow="0" w:firstColumn="0" w:lastColumn="0" w:noHBand="0" w:noVBand="0"/>
       </w:tblPr>
       <w:tblGrid>
         <w:gridCol w:w="3348"/>
@@ -5845,7 +6191,7 @@
           <w:insideH w:val="single" w:sz="4" w:space="0" w:color="auto"/>
           <w:insideV w:val="single" w:sz="4" w:space="0" w:color="auto"/>
         </w:tblBorders>
-        <w:tblLook w:val="0000"/>
+        <w:tblLook w:val="0000" w:firstRow="0" w:lastRow="0" w:firstColumn="0" w:lastColumn="0" w:noHBand="0" w:noVBand="0"/>
       </w:tblPr>
       <w:tblGrid>
         <w:gridCol w:w="3348"/>
@@ -7004,7 +7350,7 @@
           <w:insideH w:val="single" w:sz="4" w:space="0" w:color="auto"/>
           <w:insideV w:val="single" w:sz="4" w:space="0" w:color="auto"/>
         </w:tblBorders>
-        <w:tblLook w:val="04A0"/>
+        <w:tblLook w:val="04A0" w:firstRow="1" w:lastRow="0" w:firstColumn="1" w:lastColumn="0" w:noHBand="0" w:noVBand="1"/>
       </w:tblPr>
       <w:tblGrid>
         <w:gridCol w:w="2139"/>
@@ -7747,7 +8093,7 @@
           <w:insideV w:val="single" w:sz="4" w:space="0" w:color="auto"/>
         </w:tblBorders>
         <w:tblLayout w:type="fixed"/>
-        <w:tblLook w:val="01E0"/>
+        <w:tblLook w:val="01E0" w:firstRow="1" w:lastRow="1" w:firstColumn="1" w:lastColumn="1" w:noHBand="0" w:noVBand="0"/>
       </w:tblPr>
       <w:tblGrid>
         <w:gridCol w:w="704"/>
@@ -8117,7 +8463,16 @@
                 <w:sz w:val="24"/>
                 <w:szCs w:val="24"/>
               </w:rPr>
-              <w:t>Database backup for each table as .</w:t>
+              <w:t xml:space="preserve">Database backup for each </w:t>
+            </w:r>
+            <w:r>
+              <w:rPr>
+                <w:rFonts w:ascii="Times New Roman" w:hAnsi="Times New Roman" w:cs="Times New Roman"/>
+                <w:sz w:val="24"/>
+                <w:szCs w:val="24"/>
+              </w:rPr>
+              <w:lastRenderedPageBreak/>
+              <w:t>table as .</w:t>
             </w:r>
             <w:proofErr w:type="spellStart"/>
             <w:r>
@@ -8157,6 +8512,7 @@
                 <w:sz w:val="24"/>
                 <w:szCs w:val="24"/>
               </w:rPr>
+              <w:lastRenderedPageBreak/>
               <w:t xml:space="preserve">soft copy </w:t>
             </w:r>
           </w:p>
@@ -8742,7 +9098,8 @@
     </w:p>
     <w:sectPr>
       <w:pgSz w:w="12240" w:h="15840"/>
-      <w:pgMar w:top="1440" w:right="1440" w:bottom="1440" w:left="1440" w:gutter="0"/>
+      <w:pgMar w:top="1440" w:right="1440" w:bottom="1440" w:left="1440" w:header="720" w:footer="720" w:gutter="0"/>
+      <w:cols w:space="720"/>
       <w:docGrid w:linePitch="360"/>
     </w:sectPr>
   </w:body>
@@ -8750,8 +9107,8 @@
 </file>
 
 <file path=word/numbering.xml><?xml version="1.0" encoding="utf-8"?>
-<w:numbering xmlns:mo="http://schemas.microsoft.com/office/mac/office/2008/main" xmlns:ve="http://schemas.openxmlformats.org/markup-compatibility/2006" xmlns:mv="urn:schemas-microsoft-com:mac:vml" xmlns:o="urn:schemas-microsoft-com:office:office" xmlns:r="http://schemas.openxmlformats.org/officeDocument/2006/relationships" xmlns:m="http://schemas.openxmlformats.org/officeDocument/2006/math" xmlns:v="urn:schemas-microsoft-com:vml" xmlns:wp="http://schemas.openxmlformats.org/drawingml/2006/wordprocessingDrawing" xmlns:w10="urn:schemas-microsoft-com:office:word" xmlns:w="http://schemas.openxmlformats.org/wordprocessingml/2006/main" xmlns:wne="http://schemas.microsoft.com/office/word/2006/wordml">
-  <w:abstractNum w:abstractNumId="0">
+<w:numbering xmlns:wpc="http://schemas.microsoft.com/office/word/2010/wordprocessingCanvas" xmlns:cx="http://schemas.microsoft.com/office/drawing/2014/chartex" xmlns:cx1="http://schemas.microsoft.com/office/drawing/2015/9/8/chartex" xmlns:cx2="http://schemas.microsoft.com/office/drawing/2015/10/21/chartex" xmlns:cx3="http://schemas.microsoft.com/office/drawing/2016/5/9/chartex" xmlns:cx4="http://schemas.microsoft.com/office/drawing/2016/5/10/chartex" xmlns:cx5="http://schemas.microsoft.com/office/drawing/2016/5/11/chartex" xmlns:cx6="http://schemas.microsoft.com/office/drawing/2016/5/12/chartex" xmlns:cx7="http://schemas.microsoft.com/office/drawing/2016/5/13/chartex" xmlns:cx8="http://schemas.microsoft.com/office/drawing/2016/5/14/chartex" xmlns:mc="http://schemas.openxmlformats.org/markup-compatibility/2006" xmlns:aink="http://schemas.microsoft.com/office/drawing/2016/ink" xmlns:am3d="http://schemas.microsoft.com/office/drawing/2017/model3d" xmlns:o="urn:schemas-microsoft-com:office:office" xmlns:r="http://schemas.openxmlformats.org/officeDocument/2006/relationships" xmlns:m="http://schemas.openxmlformats.org/officeDocument/2006/math" xmlns:v="urn:schemas-microsoft-com:vml" xmlns:wp14="http://schemas.microsoft.com/office/word/2010/wordprocessingDrawing" xmlns:wp="http://schemas.openxmlformats.org/drawingml/2006/wordprocessingDrawing" xmlns:w10="urn:schemas-microsoft-com:office:word" xmlns:w="http://schemas.openxmlformats.org/wordprocessingml/2006/main" xmlns:w14="http://schemas.microsoft.com/office/word/2010/wordml" xmlns:w15="http://schemas.microsoft.com/office/word/2012/wordml" xmlns:w16cid="http://schemas.microsoft.com/office/word/2016/wordml/cid" xmlns:w16se="http://schemas.microsoft.com/office/word/2015/wordml/symex" xmlns:wpg="http://schemas.microsoft.com/office/word/2010/wordprocessingGroup" xmlns:wpi="http://schemas.microsoft.com/office/word/2010/wordprocessingInk" xmlns:wne="http://schemas.microsoft.com/office/word/2006/wordml" xmlns:wps="http://schemas.microsoft.com/office/word/2010/wordprocessingShape" mc:Ignorable="w14 w15 w16se w16cid wp14">
+  <w:abstractNum w:abstractNumId="0" w15:restartNumberingAfterBreak="0">
     <w:nsid w:val="03D3604C"/>
     <w:multiLevelType w:val="hybridMultilevel"/>
     <w:tmpl w:val="E6D65514"/>
@@ -8864,7 +9221,7 @@
       </w:rPr>
     </w:lvl>
   </w:abstractNum>
-  <w:abstractNum w:abstractNumId="1">
+  <w:abstractNum w:abstractNumId="1" w15:restartNumberingAfterBreak="0">
     <w:nsid w:val="065F1C72"/>
     <w:multiLevelType w:val="hybridMultilevel"/>
     <w:tmpl w:val="7A04633E"/>
@@ -8953,7 +9310,7 @@
       </w:pPr>
     </w:lvl>
   </w:abstractNum>
-  <w:abstractNum w:abstractNumId="2">
+  <w:abstractNum w:abstractNumId="2" w15:restartNumberingAfterBreak="0">
     <w:nsid w:val="07880B4F"/>
     <w:multiLevelType w:val="hybridMultilevel"/>
     <w:tmpl w:val="2708BABC"/>
@@ -9066,7 +9423,7 @@
       </w:rPr>
     </w:lvl>
   </w:abstractNum>
-  <w:abstractNum w:abstractNumId="3">
+  <w:abstractNum w:abstractNumId="3" w15:restartNumberingAfterBreak="0">
     <w:nsid w:val="21E517F2"/>
     <w:multiLevelType w:val="hybridMultilevel"/>
     <w:tmpl w:val="B680FE82"/>
@@ -9179,7 +9536,7 @@
       </w:rPr>
     </w:lvl>
   </w:abstractNum>
-  <w:abstractNum w:abstractNumId="4">
+  <w:abstractNum w:abstractNumId="4" w15:restartNumberingAfterBreak="0">
     <w:nsid w:val="2F3B15E5"/>
     <w:multiLevelType w:val="hybridMultilevel"/>
     <w:tmpl w:val="6272129A"/>
@@ -9292,7 +9649,7 @@
       </w:rPr>
     </w:lvl>
   </w:abstractNum>
-  <w:abstractNum w:abstractNumId="5">
+  <w:abstractNum w:abstractNumId="5" w15:restartNumberingAfterBreak="0">
     <w:nsid w:val="37D22C5A"/>
     <w:multiLevelType w:val="hybridMultilevel"/>
     <w:tmpl w:val="69789492"/>
@@ -9405,7 +9762,7 @@
       </w:rPr>
     </w:lvl>
   </w:abstractNum>
-  <w:abstractNum w:abstractNumId="6">
+  <w:abstractNum w:abstractNumId="6" w15:restartNumberingAfterBreak="0">
     <w:nsid w:val="38D32776"/>
     <w:multiLevelType w:val="hybridMultilevel"/>
     <w:tmpl w:val="48EAA0F6"/>
@@ -9546,7 +9903,7 @@
       </w:rPr>
     </w:lvl>
   </w:abstractNum>
-  <w:abstractNum w:abstractNumId="7">
+  <w:abstractNum w:abstractNumId="7" w15:restartNumberingAfterBreak="0">
     <w:nsid w:val="40391886"/>
     <w:multiLevelType w:val="hybridMultilevel"/>
     <w:tmpl w:val="09E263D2"/>
@@ -9659,7 +10016,7 @@
       </w:rPr>
     </w:lvl>
   </w:abstractNum>
-  <w:abstractNum w:abstractNumId="8">
+  <w:abstractNum w:abstractNumId="8" w15:restartNumberingAfterBreak="0">
     <w:nsid w:val="42DB0DB1"/>
     <w:multiLevelType w:val="hybridMultilevel"/>
     <w:tmpl w:val="AA26DD52"/>
@@ -9772,7 +10129,7 @@
       </w:rPr>
     </w:lvl>
   </w:abstractNum>
-  <w:abstractNum w:abstractNumId="9">
+  <w:abstractNum w:abstractNumId="9" w15:restartNumberingAfterBreak="0">
     <w:nsid w:val="49E820D5"/>
     <w:multiLevelType w:val="hybridMultilevel"/>
     <w:tmpl w:val="ACC8E08A"/>
@@ -9885,7 +10242,7 @@
       </w:rPr>
     </w:lvl>
   </w:abstractNum>
-  <w:abstractNum w:abstractNumId="10">
+  <w:abstractNum w:abstractNumId="10" w15:restartNumberingAfterBreak="0">
     <w:nsid w:val="4E2939D3"/>
     <w:multiLevelType w:val="hybridMultilevel"/>
     <w:tmpl w:val="B6DC96D0"/>
@@ -9998,7 +10355,7 @@
       </w:rPr>
     </w:lvl>
   </w:abstractNum>
-  <w:abstractNum w:abstractNumId="11">
+  <w:abstractNum w:abstractNumId="11" w15:restartNumberingAfterBreak="0">
     <w:nsid w:val="5A2053B3"/>
     <w:multiLevelType w:val="hybridMultilevel"/>
     <w:tmpl w:val="95D6D456"/>
@@ -10111,7 +10468,7 @@
       </w:rPr>
     </w:lvl>
   </w:abstractNum>
-  <w:abstractNum w:abstractNumId="12">
+  <w:abstractNum w:abstractNumId="12" w15:restartNumberingAfterBreak="0">
     <w:nsid w:val="5E2578D1"/>
     <w:multiLevelType w:val="hybridMultilevel"/>
     <w:tmpl w:val="D318BBB4"/>
@@ -10223,7 +10580,7 @@
       </w:rPr>
     </w:lvl>
   </w:abstractNum>
-  <w:abstractNum w:abstractNumId="13">
+  <w:abstractNum w:abstractNumId="13" w15:restartNumberingAfterBreak="0">
     <w:nsid w:val="6EE80076"/>
     <w:multiLevelType w:val="hybridMultilevel"/>
     <w:tmpl w:val="7AB28E28"/>
@@ -10313,7 +10670,7 @@
       </w:pPr>
     </w:lvl>
   </w:abstractNum>
-  <w:abstractNum w:abstractNumId="14">
+  <w:abstractNum w:abstractNumId="14" w15:restartNumberingAfterBreak="0">
     <w:nsid w:val="741C3311"/>
     <w:multiLevelType w:val="hybridMultilevel"/>
     <w:tmpl w:val="EE3AEB2A"/>
@@ -10425,7 +10782,7 @@
       </w:rPr>
     </w:lvl>
   </w:abstractNum>
-  <w:abstractNum w:abstractNumId="15">
+  <w:abstractNum w:abstractNumId="15" w15:restartNumberingAfterBreak="0">
     <w:nsid w:val="79767D31"/>
     <w:multiLevelType w:val="hybridMultilevel"/>
     <w:tmpl w:val="A30C75DC"/>
@@ -10537,7 +10894,7 @@
       </w:rPr>
     </w:lvl>
   </w:abstractNum>
-  <w:abstractNum w:abstractNumId="16">
+  <w:abstractNum w:abstractNumId="16" w15:restartNumberingAfterBreak="0">
     <w:nsid w:val="7D381ED7"/>
     <w:multiLevelType w:val="hybridMultilevel"/>
     <w:tmpl w:val="8B3CECD0"/>
@@ -10650,7 +11007,7 @@
       </w:rPr>
     </w:lvl>
   </w:abstractNum>
-  <w:abstractNum w:abstractNumId="17">
+  <w:abstractNum w:abstractNumId="17" w15:restartNumberingAfterBreak="0">
     <w:nsid w:val="7DF4437A"/>
     <w:multiLevelType w:val="hybridMultilevel"/>
     <w:tmpl w:val="CC186990"/>
@@ -10821,7 +11178,7 @@
 </file>
 
 <file path=word/styles.xml><?xml version="1.0" encoding="utf-8"?>
-<w:styles xmlns:r="http://schemas.openxmlformats.org/officeDocument/2006/relationships" xmlns:w="http://schemas.openxmlformats.org/wordprocessingml/2006/main">
+<w:styles xmlns:mc="http://schemas.openxmlformats.org/markup-compatibility/2006" xmlns:r="http://schemas.openxmlformats.org/officeDocument/2006/relationships" xmlns:w="http://schemas.openxmlformats.org/wordprocessingml/2006/main" xmlns:w14="http://schemas.microsoft.com/office/word/2010/wordml" xmlns:w15="http://schemas.microsoft.com/office/word/2012/wordml" xmlns:w16cid="http://schemas.microsoft.com/office/word/2016/wordml/cid" xmlns:w16se="http://schemas.microsoft.com/office/word/2015/wordml/symex" mc:Ignorable="w14 w15 w16se w16cid">
   <w:docDefaults>
     <w:rPrDefault>
       <w:rPr>
@@ -10837,155 +11194,379 @@
       </w:pPr>
     </w:pPrDefault>
   </w:docDefaults>
-  <w:latentStyles w:defLockedState="0" w:defUIPriority="99" w:defSemiHidden="1" w:defUnhideWhenUsed="1" w:defQFormat="0" w:count="276">
-    <w:lsdException w:name="Normal" w:semiHidden="0" w:uiPriority="0" w:unhideWhenUsed="0" w:qFormat="1"/>
-    <w:lsdException w:name="heading 1" w:semiHidden="0" w:uiPriority="9" w:unhideWhenUsed="0" w:qFormat="1"/>
-    <w:lsdException w:name="heading 2" w:uiPriority="9" w:qFormat="1"/>
-    <w:lsdException w:name="heading 3" w:uiPriority="9" w:qFormat="1"/>
-    <w:lsdException w:name="heading 4" w:uiPriority="9" w:qFormat="1"/>
-    <w:lsdException w:name="heading 5" w:uiPriority="9" w:qFormat="1"/>
-    <w:lsdException w:name="heading 6" w:uiPriority="9" w:qFormat="1"/>
-    <w:lsdException w:name="heading 7" w:uiPriority="9" w:qFormat="1"/>
-    <w:lsdException w:name="heading 8" w:uiPriority="9" w:qFormat="1"/>
-    <w:lsdException w:name="heading 9" w:uiPriority="9" w:qFormat="1"/>
-    <w:lsdException w:name="toc 1" w:uiPriority="39"/>
-    <w:lsdException w:name="toc 2" w:uiPriority="39"/>
-    <w:lsdException w:name="toc 3" w:uiPriority="39"/>
-    <w:lsdException w:name="toc 4" w:uiPriority="39"/>
-    <w:lsdException w:name="toc 5" w:uiPriority="39"/>
-    <w:lsdException w:name="toc 6" w:uiPriority="39"/>
-    <w:lsdException w:name="toc 7" w:uiPriority="39"/>
-    <w:lsdException w:name="toc 8" w:uiPriority="39"/>
-    <w:lsdException w:name="toc 9" w:uiPriority="39"/>
-    <w:lsdException w:name="header" w:uiPriority="0"/>
-    <w:lsdException w:name="caption" w:uiPriority="35" w:qFormat="1"/>
-    <w:lsdException w:name="Title" w:semiHidden="0" w:uiPriority="10" w:unhideWhenUsed="0" w:qFormat="1"/>
-    <w:lsdException w:name="Default Paragraph Font" w:uiPriority="1"/>
-    <w:lsdException w:name="Subtitle" w:semiHidden="0" w:uiPriority="11" w:unhideWhenUsed="0" w:qFormat="1"/>
-    <w:lsdException w:name="Strong" w:semiHidden="0" w:uiPriority="22" w:unhideWhenUsed="0" w:qFormat="1"/>
-    <w:lsdException w:name="Emphasis" w:semiHidden="0" w:uiPriority="20" w:unhideWhenUsed="0" w:qFormat="1"/>
-    <w:lsdException w:name="Normal (Web)" w:uiPriority="0"/>
-    <w:lsdException w:name="Table Grid" w:semiHidden="0" w:uiPriority="59" w:unhideWhenUsed="0"/>
-    <w:lsdException w:name="Note Level 1" w:semiHidden="0" w:unhideWhenUsed="0"/>
-    <w:lsdException w:name="Note Level 2" w:semiHidden="0" w:unhideWhenUsed="0"/>
-    <w:lsdException w:name="Note Level 3" w:semiHidden="0" w:unhideWhenUsed="0"/>
-    <w:lsdException w:name="Note Level 4" w:semiHidden="0" w:unhideWhenUsed="0"/>
-    <w:lsdException w:name="Note Level 5" w:semiHidden="0" w:unhideWhenUsed="0"/>
-    <w:lsdException w:name="Note Level 6" w:semiHidden="0" w:unhideWhenUsed="0"/>
-    <w:lsdException w:name="Note Level 7" w:semiHidden="0" w:unhideWhenUsed="0"/>
-    <w:lsdException w:name="Note Level 8" w:semiHidden="0" w:unhideWhenUsed="0"/>
-    <w:lsdException w:name="Note Level 9" w:semiHidden="0" w:unhideWhenUsed="0"/>
-    <w:lsdException w:name="Placeholder Text" w:unhideWhenUsed="0"/>
-    <w:lsdException w:name="No Spacing" w:semiHidden="0" w:uiPriority="1" w:unhideWhenUsed="0" w:qFormat="1"/>
-    <w:lsdException w:name="Light Shading" w:semiHidden="0" w:uiPriority="60" w:unhideWhenUsed="0"/>
-    <w:lsdException w:name="Light List" w:semiHidden="0" w:uiPriority="61" w:unhideWhenUsed="0"/>
-    <w:lsdException w:name="Light Grid" w:semiHidden="0" w:uiPriority="62" w:unhideWhenUsed="0"/>
-    <w:lsdException w:name="Medium Shading 1" w:semiHidden="0" w:uiPriority="63" w:unhideWhenUsed="0"/>
-    <w:lsdException w:name="Medium Shading 2" w:semiHidden="0" w:uiPriority="64" w:unhideWhenUsed="0"/>
-    <w:lsdException w:name="Medium List 1" w:semiHidden="0" w:uiPriority="65" w:unhideWhenUsed="0"/>
-    <w:lsdException w:name="Medium List 2" w:semiHidden="0" w:uiPriority="66" w:unhideWhenUsed="0"/>
-    <w:lsdException w:name="Medium Grid 1" w:semiHidden="0" w:uiPriority="67" w:unhideWhenUsed="0"/>
-    <w:lsdException w:name="Medium Grid 2" w:semiHidden="0" w:uiPriority="68" w:unhideWhenUsed="0"/>
-    <w:lsdException w:name="Medium Grid 3" w:semiHidden="0" w:uiPriority="69" w:unhideWhenUsed="0"/>
-    <w:lsdException w:name="Dark List" w:semiHidden="0" w:uiPriority="70" w:unhideWhenUsed="0"/>
-    <w:lsdException w:name="Colorful Shading" w:semiHidden="0" w:uiPriority="71" w:unhideWhenUsed="0"/>
-    <w:lsdException w:name="Colorful List" w:semiHidden="0" w:uiPriority="72" w:unhideWhenUsed="0"/>
-    <w:lsdException w:name="Colorful Grid" w:semiHidden="0" w:uiPriority="73" w:unhideWhenUsed="0"/>
-    <w:lsdException w:name="Light Shading Accent 1" w:semiHidden="0" w:uiPriority="60" w:unhideWhenUsed="0"/>
-    <w:lsdException w:name="Light List Accent 1" w:semiHidden="0" w:uiPriority="61" w:unhideWhenUsed="0"/>
-    <w:lsdException w:name="Light Grid Accent 1" w:semiHidden="0" w:uiPriority="62" w:unhideWhenUsed="0"/>
-    <w:lsdException w:name="Medium Shading 1 Accent 1" w:semiHidden="0" w:uiPriority="63" w:unhideWhenUsed="0"/>
-    <w:lsdException w:name="Medium Shading 2 Accent 1" w:semiHidden="0" w:uiPriority="64" w:unhideWhenUsed="0"/>
-    <w:lsdException w:name="Medium List 1 Accent 1" w:semiHidden="0" w:uiPriority="65" w:unhideWhenUsed="0"/>
-    <w:lsdException w:name="Revision" w:unhideWhenUsed="0"/>
-    <w:lsdException w:name="List Paragraph" w:semiHidden="0" w:uiPriority="34" w:unhideWhenUsed="0" w:qFormat="1"/>
-    <w:lsdException w:name="Quote" w:semiHidden="0" w:uiPriority="29" w:unhideWhenUsed="0" w:qFormat="1"/>
-    <w:lsdException w:name="Intense Quote" w:semiHidden="0" w:uiPriority="30" w:unhideWhenUsed="0" w:qFormat="1"/>
-    <w:lsdException w:name="Medium List 2 Accent 1" w:semiHidden="0" w:uiPriority="66" w:unhideWhenUsed="0"/>
-    <w:lsdException w:name="Medium Grid 1 Accent 1" w:semiHidden="0" w:uiPriority="67" w:unhideWhenUsed="0"/>
-    <w:lsdException w:name="Medium Grid 2 Accent 1" w:semiHidden="0" w:uiPriority="68" w:unhideWhenUsed="0"/>
-    <w:lsdException w:name="Medium Grid 3 Accent 1" w:semiHidden="0" w:uiPriority="69" w:unhideWhenUsed="0"/>
-    <w:lsdException w:name="Dark List Accent 1" w:semiHidden="0" w:uiPriority="70" w:unhideWhenUsed="0"/>
-    <w:lsdException w:name="Colorful Shading Accent 1" w:semiHidden="0" w:uiPriority="71" w:unhideWhenUsed="0"/>
-    <w:lsdException w:name="Colorful List Accent 1" w:semiHidden="0" w:uiPriority="72" w:unhideWhenUsed="0"/>
-    <w:lsdException w:name="Colorful Grid Accent 1" w:semiHidden="0" w:uiPriority="73" w:unhideWhenUsed="0"/>
-    <w:lsdException w:name="Light Shading Accent 2" w:semiHidden="0" w:uiPriority="60" w:unhideWhenUsed="0"/>
-    <w:lsdException w:name="Light List Accent 2" w:semiHidden="0" w:uiPriority="61" w:unhideWhenUsed="0"/>
-    <w:lsdException w:name="Light Grid Accent 2" w:semiHidden="0" w:uiPriority="62" w:unhideWhenUsed="0"/>
-    <w:lsdException w:name="Medium Shading 1 Accent 2" w:semiHidden="0" w:uiPriority="63" w:unhideWhenUsed="0"/>
-    <w:lsdException w:name="Medium Shading 2 Accent 2" w:semiHidden="0" w:uiPriority="64" w:unhideWhenUsed="0"/>
-    <w:lsdException w:name="Medium List 1 Accent 2" w:semiHidden="0" w:uiPriority="65" w:unhideWhenUsed="0"/>
-    <w:lsdException w:name="Medium List 2 Accent 2" w:semiHidden="0" w:uiPriority="66" w:unhideWhenUsed="0"/>
-    <w:lsdException w:name="Medium Grid 1 Accent 2" w:semiHidden="0" w:uiPriority="67" w:unhideWhenUsed="0"/>
-    <w:lsdException w:name="Medium Grid 2 Accent 2" w:semiHidden="0" w:uiPriority="68" w:unhideWhenUsed="0"/>
-    <w:lsdException w:name="Medium Grid 3 Accent 2" w:semiHidden="0" w:uiPriority="69" w:unhideWhenUsed="0"/>
-    <w:lsdException w:name="Dark List Accent 2" w:semiHidden="0" w:uiPriority="70" w:unhideWhenUsed="0"/>
-    <w:lsdException w:name="Colorful Shading Accent 2" w:semiHidden="0" w:uiPriority="71" w:unhideWhenUsed="0"/>
-    <w:lsdException w:name="Colorful List Accent 2" w:semiHidden="0" w:uiPriority="72" w:unhideWhenUsed="0"/>
-    <w:lsdException w:name="Colorful Grid Accent 2" w:semiHidden="0" w:uiPriority="73" w:unhideWhenUsed="0"/>
-    <w:lsdException w:name="Light Shading Accent 3" w:semiHidden="0" w:uiPriority="60" w:unhideWhenUsed="0"/>
-    <w:lsdException w:name="Light List Accent 3" w:semiHidden="0" w:uiPriority="61" w:unhideWhenUsed="0"/>
-    <w:lsdException w:name="Light Grid Accent 3" w:semiHidden="0" w:uiPriority="62" w:unhideWhenUsed="0"/>
-    <w:lsdException w:name="Medium Shading 1 Accent 3" w:semiHidden="0" w:uiPriority="63" w:unhideWhenUsed="0"/>
-    <w:lsdException w:name="Medium Shading 2 Accent 3" w:semiHidden="0" w:uiPriority="64" w:unhideWhenUsed="0"/>
-    <w:lsdException w:name="Medium List 1 Accent 3" w:semiHidden="0" w:uiPriority="65" w:unhideWhenUsed="0"/>
-    <w:lsdException w:name="Medium List 2 Accent 3" w:semiHidden="0" w:uiPriority="66" w:unhideWhenUsed="0"/>
-    <w:lsdException w:name="Medium Grid 1 Accent 3" w:semiHidden="0" w:uiPriority="67" w:unhideWhenUsed="0"/>
-    <w:lsdException w:name="Medium Grid 2 Accent 3" w:semiHidden="0" w:uiPriority="68" w:unhideWhenUsed="0"/>
-    <w:lsdException w:name="Medium Grid 3 Accent 3" w:semiHidden="0" w:uiPriority="69" w:unhideWhenUsed="0"/>
-    <w:lsdException w:name="Dark List Accent 3" w:semiHidden="0" w:uiPriority="70" w:unhideWhenUsed="0"/>
-    <w:lsdException w:name="Colorful Shading Accent 3" w:semiHidden="0" w:uiPriority="71" w:unhideWhenUsed="0"/>
-    <w:lsdException w:name="Colorful List Accent 3" w:semiHidden="0" w:uiPriority="72" w:unhideWhenUsed="0"/>
-    <w:lsdException w:name="Colorful Grid Accent 3" w:semiHidden="0" w:uiPriority="73" w:unhideWhenUsed="0"/>
-    <w:lsdException w:name="Light Shading Accent 4" w:semiHidden="0" w:uiPriority="60" w:unhideWhenUsed="0"/>
-    <w:lsdException w:name="Light List Accent 4" w:semiHidden="0" w:uiPriority="61" w:unhideWhenUsed="0"/>
-    <w:lsdException w:name="Light Grid Accent 4" w:semiHidden="0" w:uiPriority="62" w:unhideWhenUsed="0"/>
-    <w:lsdException w:name="Medium Shading 1 Accent 4" w:semiHidden="0" w:uiPriority="63" w:unhideWhenUsed="0"/>
-    <w:lsdException w:name="Medium Shading 2 Accent 4" w:semiHidden="0" w:uiPriority="64" w:unhideWhenUsed="0"/>
-    <w:lsdException w:name="Medium List 1 Accent 4" w:semiHidden="0" w:uiPriority="65" w:unhideWhenUsed="0"/>
-    <w:lsdException w:name="Medium List 2 Accent 4" w:semiHidden="0" w:uiPriority="66" w:unhideWhenUsed="0"/>
-    <w:lsdException w:name="Medium Grid 1 Accent 4" w:semiHidden="0" w:uiPriority="67" w:unhideWhenUsed="0"/>
-    <w:lsdException w:name="Medium Grid 2 Accent 4" w:semiHidden="0" w:uiPriority="68" w:unhideWhenUsed="0"/>
-    <w:lsdException w:name="Medium Grid 3 Accent 4" w:semiHidden="0" w:uiPriority="69" w:unhideWhenUsed="0"/>
-    <w:lsdException w:name="Dark List Accent 4" w:semiHidden="0" w:uiPriority="70" w:unhideWhenUsed="0"/>
-    <w:lsdException w:name="Colorful Shading Accent 4" w:semiHidden="0" w:uiPriority="71" w:unhideWhenUsed="0"/>
-    <w:lsdException w:name="Colorful List Accent 4" w:semiHidden="0" w:uiPriority="72" w:unhideWhenUsed="0"/>
-    <w:lsdException w:name="Colorful Grid Accent 4" w:semiHidden="0" w:uiPriority="73" w:unhideWhenUsed="0"/>
-    <w:lsdException w:name="Light Shading Accent 5" w:semiHidden="0" w:uiPriority="60" w:unhideWhenUsed="0"/>
-    <w:lsdException w:name="Light List Accent 5" w:semiHidden="0" w:uiPriority="61" w:unhideWhenUsed="0"/>
-    <w:lsdException w:name="Light Grid Accent 5" w:semiHidden="0" w:uiPriority="62" w:unhideWhenUsed="0"/>
-    <w:lsdException w:name="Medium Shading 1 Accent 5" w:semiHidden="0" w:uiPriority="63" w:unhideWhenUsed="0"/>
-    <w:lsdException w:name="Medium Shading 2 Accent 5" w:semiHidden="0" w:uiPriority="64" w:unhideWhenUsed="0"/>
-    <w:lsdException w:name="Medium List 1 Accent 5" w:semiHidden="0" w:uiPriority="65" w:unhideWhenUsed="0"/>
-    <w:lsdException w:name="Medium List 2 Accent 5" w:semiHidden="0" w:uiPriority="66" w:unhideWhenUsed="0"/>
-    <w:lsdException w:name="Medium Grid 1 Accent 5" w:semiHidden="0" w:uiPriority="67" w:unhideWhenUsed="0"/>
-    <w:lsdException w:name="Medium Grid 2 Accent 5" w:semiHidden="0" w:uiPriority="68" w:unhideWhenUsed="0"/>
-    <w:lsdException w:name="Medium Grid 3 Accent 5" w:semiHidden="0" w:uiPriority="69" w:unhideWhenUsed="0"/>
-    <w:lsdException w:name="Dark List Accent 5" w:semiHidden="0" w:uiPriority="70" w:unhideWhenUsed="0"/>
-    <w:lsdException w:name="Colorful Shading Accent 5" w:semiHidden="0" w:uiPriority="71" w:unhideWhenUsed="0"/>
-    <w:lsdException w:name="Colorful List Accent 5" w:semiHidden="0" w:uiPriority="72" w:unhideWhenUsed="0"/>
-    <w:lsdException w:name="Colorful Grid Accent 5" w:semiHidden="0" w:uiPriority="73" w:unhideWhenUsed="0"/>
-    <w:lsdException w:name="Light Shading Accent 6" w:semiHidden="0" w:uiPriority="60" w:unhideWhenUsed="0"/>
-    <w:lsdException w:name="Light List Accent 6" w:semiHidden="0" w:uiPriority="61" w:unhideWhenUsed="0"/>
-    <w:lsdException w:name="Light Grid Accent 6" w:semiHidden="0" w:uiPriority="62" w:unhideWhenUsed="0"/>
-    <w:lsdException w:name="Medium Shading 1 Accent 6" w:semiHidden="0" w:uiPriority="63" w:unhideWhenUsed="0"/>
-    <w:lsdException w:name="Medium Shading 2 Accent 6" w:semiHidden="0" w:uiPriority="64" w:unhideWhenUsed="0"/>
-    <w:lsdException w:name="Medium List 1 Accent 6" w:semiHidden="0" w:uiPriority="65" w:unhideWhenUsed="0"/>
-    <w:lsdException w:name="Medium List 2 Accent 6" w:semiHidden="0" w:uiPriority="66" w:unhideWhenUsed="0"/>
-    <w:lsdException w:name="Medium Grid 1 Accent 6" w:semiHidden="0" w:uiPriority="67" w:unhideWhenUsed="0"/>
-    <w:lsdException w:name="Medium Grid 2 Accent 6" w:semiHidden="0" w:uiPriority="68" w:unhideWhenUsed="0"/>
-    <w:lsdException w:name="Medium Grid 3 Accent 6" w:semiHidden="0" w:uiPriority="69" w:unhideWhenUsed="0"/>
-    <w:lsdException w:name="Dark List Accent 6" w:semiHidden="0" w:uiPriority="70" w:unhideWhenUsed="0"/>
-    <w:lsdException w:name="Colorful Shading Accent 6" w:semiHidden="0" w:uiPriority="71" w:unhideWhenUsed="0"/>
-    <w:lsdException w:name="Colorful List Accent 6" w:semiHidden="0" w:uiPriority="72" w:unhideWhenUsed="0"/>
-    <w:lsdException w:name="Colorful Grid Accent 6" w:semiHidden="0" w:uiPriority="73" w:unhideWhenUsed="0"/>
-    <w:lsdException w:name="Subtle Emphasis" w:semiHidden="0" w:uiPriority="19" w:unhideWhenUsed="0" w:qFormat="1"/>
-    <w:lsdException w:name="Intense Emphasis" w:semiHidden="0" w:uiPriority="21" w:unhideWhenUsed="0" w:qFormat="1"/>
-    <w:lsdException w:name="Subtle Reference" w:semiHidden="0" w:uiPriority="31" w:unhideWhenUsed="0" w:qFormat="1"/>
-    <w:lsdException w:name="Intense Reference" w:semiHidden="0" w:uiPriority="32" w:unhideWhenUsed="0" w:qFormat="1"/>
-    <w:lsdException w:name="Book Title" w:semiHidden="0" w:uiPriority="33" w:unhideWhenUsed="0" w:qFormat="1"/>
-    <w:lsdException w:name="Bibliography" w:uiPriority="37"/>
-    <w:lsdException w:name="TOC Heading" w:uiPriority="39" w:qFormat="1"/>
+  <w:latentStyles w:defLockedState="0" w:defUIPriority="99" w:defSemiHidden="0" w:defUnhideWhenUsed="0" w:defQFormat="0" w:count="376">
+    <w:lsdException w:name="Normal" w:uiPriority="0" w:qFormat="1"/>
+    <w:lsdException w:name="heading 1" w:uiPriority="9" w:qFormat="1"/>
+    <w:lsdException w:name="heading 2" w:semiHidden="1" w:uiPriority="9" w:unhideWhenUsed="1" w:qFormat="1"/>
+    <w:lsdException w:name="heading 3" w:semiHidden="1" w:uiPriority="9" w:unhideWhenUsed="1" w:qFormat="1"/>
+    <w:lsdException w:name="heading 4" w:semiHidden="1" w:uiPriority="9" w:unhideWhenUsed="1" w:qFormat="1"/>
+    <w:lsdException w:name="heading 5" w:semiHidden="1" w:uiPriority="9" w:unhideWhenUsed="1" w:qFormat="1"/>
+    <w:lsdException w:name="heading 6" w:semiHidden="1" w:uiPriority="9" w:unhideWhenUsed="1" w:qFormat="1"/>
+    <w:lsdException w:name="heading 7" w:semiHidden="1" w:uiPriority="9" w:unhideWhenUsed="1" w:qFormat="1"/>
+    <w:lsdException w:name="heading 8" w:semiHidden="1" w:uiPriority="9" w:unhideWhenUsed="1" w:qFormat="1"/>
+    <w:lsdException w:name="heading 9" w:semiHidden="1" w:uiPriority="9" w:unhideWhenUsed="1" w:qFormat="1"/>
+    <w:lsdException w:name="index 1" w:semiHidden="1" w:unhideWhenUsed="1"/>
+    <w:lsdException w:name="index 2" w:semiHidden="1" w:unhideWhenUsed="1"/>
+    <w:lsdException w:name="index 3" w:semiHidden="1" w:unhideWhenUsed="1"/>
+    <w:lsdException w:name="index 4" w:semiHidden="1" w:unhideWhenUsed="1"/>
+    <w:lsdException w:name="index 5" w:semiHidden="1" w:unhideWhenUsed="1"/>
+    <w:lsdException w:name="index 6" w:semiHidden="1" w:unhideWhenUsed="1"/>
+    <w:lsdException w:name="index 7" w:semiHidden="1" w:unhideWhenUsed="1"/>
+    <w:lsdException w:name="index 8" w:semiHidden="1" w:unhideWhenUsed="1"/>
+    <w:lsdException w:name="index 9" w:semiHidden="1" w:unhideWhenUsed="1"/>
+    <w:lsdException w:name="toc 1" w:semiHidden="1" w:uiPriority="39" w:unhideWhenUsed="1"/>
+    <w:lsdException w:name="toc 2" w:semiHidden="1" w:uiPriority="39" w:unhideWhenUsed="1"/>
+    <w:lsdException w:name="toc 3" w:semiHidden="1" w:uiPriority="39" w:unhideWhenUsed="1"/>
+    <w:lsdException w:name="toc 4" w:semiHidden="1" w:uiPriority="39" w:unhideWhenUsed="1"/>
+    <w:lsdException w:name="toc 5" w:semiHidden="1" w:uiPriority="39" w:unhideWhenUsed="1"/>
+    <w:lsdException w:name="toc 6" w:semiHidden="1" w:uiPriority="39" w:unhideWhenUsed="1"/>
+    <w:lsdException w:name="toc 7" w:semiHidden="1" w:uiPriority="39" w:unhideWhenUsed="1"/>
+    <w:lsdException w:name="toc 8" w:semiHidden="1" w:uiPriority="39" w:unhideWhenUsed="1"/>
+    <w:lsdException w:name="toc 9" w:semiHidden="1" w:uiPriority="39" w:unhideWhenUsed="1"/>
+    <w:lsdException w:name="Normal Indent" w:semiHidden="1" w:unhideWhenUsed="1"/>
+    <w:lsdException w:name="footnote text" w:semiHidden="1" w:unhideWhenUsed="1"/>
+    <w:lsdException w:name="annotation text" w:semiHidden="1" w:unhideWhenUsed="1"/>
+    <w:lsdException w:name="header" w:semiHidden="1" w:uiPriority="0" w:unhideWhenUsed="1"/>
+    <w:lsdException w:name="footer" w:semiHidden="1" w:unhideWhenUsed="1"/>
+    <w:lsdException w:name="index heading" w:semiHidden="1" w:unhideWhenUsed="1"/>
+    <w:lsdException w:name="caption" w:semiHidden="1" w:uiPriority="35" w:unhideWhenUsed="1" w:qFormat="1"/>
+    <w:lsdException w:name="table of figures" w:semiHidden="1" w:unhideWhenUsed="1"/>
+    <w:lsdException w:name="envelope address" w:semiHidden="1" w:unhideWhenUsed="1"/>
+    <w:lsdException w:name="envelope return" w:semiHidden="1" w:unhideWhenUsed="1"/>
+    <w:lsdException w:name="footnote reference" w:semiHidden="1" w:unhideWhenUsed="1"/>
+    <w:lsdException w:name="annotation reference" w:semiHidden="1" w:unhideWhenUsed="1"/>
+    <w:lsdException w:name="line number" w:semiHidden="1" w:unhideWhenUsed="1"/>
+    <w:lsdException w:name="page number" w:semiHidden="1" w:unhideWhenUsed="1"/>
+    <w:lsdException w:name="endnote reference" w:semiHidden="1" w:unhideWhenUsed="1"/>
+    <w:lsdException w:name="endnote text" w:semiHidden="1" w:unhideWhenUsed="1"/>
+    <w:lsdException w:name="table of authorities" w:semiHidden="1" w:unhideWhenUsed="1"/>
+    <w:lsdException w:name="macro" w:semiHidden="1" w:unhideWhenUsed="1"/>
+    <w:lsdException w:name="toa heading" w:semiHidden="1" w:unhideWhenUsed="1"/>
+    <w:lsdException w:name="List" w:semiHidden="1" w:unhideWhenUsed="1"/>
+    <w:lsdException w:name="List Bullet" w:semiHidden="1" w:unhideWhenUsed="1"/>
+    <w:lsdException w:name="List Number" w:semiHidden="1" w:unhideWhenUsed="1"/>
+    <w:lsdException w:name="List 2" w:semiHidden="1" w:unhideWhenUsed="1"/>
+    <w:lsdException w:name="List 3" w:semiHidden="1" w:unhideWhenUsed="1"/>
+    <w:lsdException w:name="List 4" w:semiHidden="1" w:unhideWhenUsed="1"/>
+    <w:lsdException w:name="List 5" w:semiHidden="1" w:unhideWhenUsed="1"/>
+    <w:lsdException w:name="List Bullet 2" w:semiHidden="1" w:unhideWhenUsed="1"/>
+    <w:lsdException w:name="List Bullet 3" w:semiHidden="1" w:unhideWhenUsed="1"/>
+    <w:lsdException w:name="List Bullet 4" w:semiHidden="1" w:unhideWhenUsed="1"/>
+    <w:lsdException w:name="List Bullet 5" w:semiHidden="1" w:unhideWhenUsed="1"/>
+    <w:lsdException w:name="List Number 2" w:semiHidden="1" w:unhideWhenUsed="1"/>
+    <w:lsdException w:name="List Number 3" w:semiHidden="1" w:unhideWhenUsed="1"/>
+    <w:lsdException w:name="List Number 4" w:semiHidden="1" w:unhideWhenUsed="1"/>
+    <w:lsdException w:name="List Number 5" w:semiHidden="1" w:unhideWhenUsed="1"/>
+    <w:lsdException w:name="Title" w:uiPriority="10" w:qFormat="1"/>
+    <w:lsdException w:name="Closing" w:semiHidden="1" w:unhideWhenUsed="1"/>
+    <w:lsdException w:name="Signature" w:semiHidden="1" w:unhideWhenUsed="1"/>
+    <w:lsdException w:name="Default Paragraph Font" w:semiHidden="1" w:uiPriority="1" w:unhideWhenUsed="1"/>
+    <w:lsdException w:name="Body Text" w:semiHidden="1" w:unhideWhenUsed="1"/>
+    <w:lsdException w:name="Body Text Indent" w:semiHidden="1" w:unhideWhenUsed="1"/>
+    <w:lsdException w:name="List Continue" w:semiHidden="1" w:unhideWhenUsed="1"/>
+    <w:lsdException w:name="List Continue 2" w:semiHidden="1" w:unhideWhenUsed="1"/>
+    <w:lsdException w:name="List Continue 3" w:semiHidden="1" w:unhideWhenUsed="1"/>
+    <w:lsdException w:name="List Continue 4" w:semiHidden="1" w:unhideWhenUsed="1"/>
+    <w:lsdException w:name="List Continue 5" w:semiHidden="1" w:unhideWhenUsed="1"/>
+    <w:lsdException w:name="Message Header" w:semiHidden="1" w:unhideWhenUsed="1"/>
+    <w:lsdException w:name="Subtitle" w:uiPriority="11" w:qFormat="1"/>
+    <w:lsdException w:name="Salutation" w:semiHidden="1" w:unhideWhenUsed="1"/>
+    <w:lsdException w:name="Date" w:semiHidden="1" w:unhideWhenUsed="1"/>
+    <w:lsdException w:name="Body Text First Indent" w:semiHidden="1" w:unhideWhenUsed="1"/>
+    <w:lsdException w:name="Body Text First Indent 2" w:semiHidden="1" w:unhideWhenUsed="1"/>
+    <w:lsdException w:name="Note Heading" w:semiHidden="1" w:unhideWhenUsed="1"/>
+    <w:lsdException w:name="Body Text 2" w:semiHidden="1" w:unhideWhenUsed="1"/>
+    <w:lsdException w:name="Body Text 3" w:semiHidden="1" w:unhideWhenUsed="1"/>
+    <w:lsdException w:name="Body Text Indent 2" w:semiHidden="1" w:unhideWhenUsed="1"/>
+    <w:lsdException w:name="Body Text Indent 3" w:semiHidden="1" w:unhideWhenUsed="1"/>
+    <w:lsdException w:name="Block Text" w:semiHidden="1" w:unhideWhenUsed="1"/>
+    <w:lsdException w:name="Hyperlink" w:semiHidden="1" w:unhideWhenUsed="1"/>
+    <w:lsdException w:name="FollowedHyperlink" w:semiHidden="1" w:unhideWhenUsed="1"/>
+    <w:lsdException w:name="Strong" w:uiPriority="22" w:qFormat="1"/>
+    <w:lsdException w:name="Emphasis" w:uiPriority="20" w:qFormat="1"/>
+    <w:lsdException w:name="Document Map" w:semiHidden="1" w:unhideWhenUsed="1"/>
+    <w:lsdException w:name="Plain Text" w:semiHidden="1" w:unhideWhenUsed="1"/>
+    <w:lsdException w:name="E-mail Signature" w:semiHidden="1" w:unhideWhenUsed="1"/>
+    <w:lsdException w:name="HTML Top of Form" w:semiHidden="1" w:unhideWhenUsed="1"/>
+    <w:lsdException w:name="HTML Bottom of Form" w:semiHidden="1" w:unhideWhenUsed="1"/>
+    <w:lsdException w:name="Normal (Web)" w:semiHidden="1" w:uiPriority="0" w:unhideWhenUsed="1"/>
+    <w:lsdException w:name="HTML Acronym" w:semiHidden="1" w:unhideWhenUsed="1"/>
+    <w:lsdException w:name="HTML Address" w:semiHidden="1" w:unhideWhenUsed="1"/>
+    <w:lsdException w:name="HTML Cite" w:semiHidden="1" w:unhideWhenUsed="1"/>
+    <w:lsdException w:name="HTML Code" w:semiHidden="1" w:unhideWhenUsed="1"/>
+    <w:lsdException w:name="HTML Definition" w:semiHidden="1" w:unhideWhenUsed="1"/>
+    <w:lsdException w:name="HTML Keyboard" w:semiHidden="1" w:unhideWhenUsed="1"/>
+    <w:lsdException w:name="HTML Preformatted" w:semiHidden="1" w:unhideWhenUsed="1"/>
+    <w:lsdException w:name="HTML Sample" w:semiHidden="1" w:unhideWhenUsed="1"/>
+    <w:lsdException w:name="HTML Typewriter" w:semiHidden="1" w:unhideWhenUsed="1"/>
+    <w:lsdException w:name="HTML Variable" w:semiHidden="1" w:unhideWhenUsed="1"/>
+    <w:lsdException w:name="Normal Table" w:semiHidden="1" w:unhideWhenUsed="1"/>
+    <w:lsdException w:name="annotation subject" w:semiHidden="1" w:unhideWhenUsed="1"/>
+    <w:lsdException w:name="No List" w:semiHidden="1" w:unhideWhenUsed="1"/>
+    <w:lsdException w:name="Outline List 1" w:semiHidden="1" w:unhideWhenUsed="1"/>
+    <w:lsdException w:name="Outline List 2" w:semiHidden="1" w:unhideWhenUsed="1"/>
+    <w:lsdException w:name="Outline List 3" w:semiHidden="1" w:unhideWhenUsed="1"/>
+    <w:lsdException w:name="Table Simple 1" w:semiHidden="1" w:unhideWhenUsed="1"/>
+    <w:lsdException w:name="Table Simple 2" w:semiHidden="1" w:unhideWhenUsed="1"/>
+    <w:lsdException w:name="Table Simple 3" w:semiHidden="1" w:unhideWhenUsed="1"/>
+    <w:lsdException w:name="Table Classic 1" w:semiHidden="1" w:unhideWhenUsed="1"/>
+    <w:lsdException w:name="Table Classic 2" w:semiHidden="1" w:unhideWhenUsed="1"/>
+    <w:lsdException w:name="Table Classic 3" w:semiHidden="1" w:unhideWhenUsed="1"/>
+    <w:lsdException w:name="Table Classic 4" w:semiHidden="1" w:unhideWhenUsed="1"/>
+    <w:lsdException w:name="Table Colorful 1" w:semiHidden="1" w:unhideWhenUsed="1"/>
+    <w:lsdException w:name="Table Colorful 2" w:semiHidden="1" w:unhideWhenUsed="1"/>
+    <w:lsdException w:name="Table Colorful 3" w:semiHidden="1" w:unhideWhenUsed="1"/>
+    <w:lsdException w:name="Table Columns 1" w:semiHidden="1" w:unhideWhenUsed="1"/>
+    <w:lsdException w:name="Table Columns 2" w:semiHidden="1" w:unhideWhenUsed="1"/>
+    <w:lsdException w:name="Table Columns 3" w:semiHidden="1" w:unhideWhenUsed="1"/>
+    <w:lsdException w:name="Table Columns 4" w:semiHidden="1" w:unhideWhenUsed="1"/>
+    <w:lsdException w:name="Table Columns 5" w:semiHidden="1" w:unhideWhenUsed="1"/>
+    <w:lsdException w:name="Table Grid 1" w:semiHidden="1" w:unhideWhenUsed="1"/>
+    <w:lsdException w:name="Table Grid 2" w:semiHidden="1" w:unhideWhenUsed="1"/>
+    <w:lsdException w:name="Table Grid 3" w:semiHidden="1" w:unhideWhenUsed="1"/>
+    <w:lsdException w:name="Table Grid 4" w:semiHidden="1" w:unhideWhenUsed="1"/>
+    <w:lsdException w:name="Table Grid 5" w:semiHidden="1" w:unhideWhenUsed="1"/>
+    <w:lsdException w:name="Table Grid 6" w:semiHidden="1" w:unhideWhenUsed="1"/>
+    <w:lsdException w:name="Table Grid 7" w:semiHidden="1" w:unhideWhenUsed="1"/>
+    <w:lsdException w:name="Table Grid 8" w:semiHidden="1" w:unhideWhenUsed="1"/>
+    <w:lsdException w:name="Table List 1" w:semiHidden="1" w:unhideWhenUsed="1"/>
+    <w:lsdException w:name="Table List 2" w:semiHidden="1" w:unhideWhenUsed="1"/>
+    <w:lsdException w:name="Table List 3" w:semiHidden="1" w:unhideWhenUsed="1"/>
+    <w:lsdException w:name="Table List 4" w:semiHidden="1" w:unhideWhenUsed="1"/>
+    <w:lsdException w:name="Table List 5" w:semiHidden="1" w:unhideWhenUsed="1"/>
+    <w:lsdException w:name="Table List 6" w:semiHidden="1" w:unhideWhenUsed="1"/>
+    <w:lsdException w:name="Table List 7" w:semiHidden="1" w:unhideWhenUsed="1"/>
+    <w:lsdException w:name="Table List 8" w:semiHidden="1" w:unhideWhenUsed="1"/>
+    <w:lsdException w:name="Table 3D effects 1" w:semiHidden="1" w:unhideWhenUsed="1"/>
+    <w:lsdException w:name="Table 3D effects 2" w:semiHidden="1" w:unhideWhenUsed="1"/>
+    <w:lsdException w:name="Table 3D effects 3" w:semiHidden="1" w:unhideWhenUsed="1"/>
+    <w:lsdException w:name="Table Contemporary" w:semiHidden="1" w:unhideWhenUsed="1"/>
+    <w:lsdException w:name="Table Elegant" w:semiHidden="1" w:unhideWhenUsed="1"/>
+    <w:lsdException w:name="Table Professional" w:semiHidden="1" w:unhideWhenUsed="1"/>
+    <w:lsdException w:name="Table Subtle 1" w:semiHidden="1" w:unhideWhenUsed="1"/>
+    <w:lsdException w:name="Table Subtle 2" w:semiHidden="1" w:unhideWhenUsed="1"/>
+    <w:lsdException w:name="Table Web 1" w:semiHidden="1" w:unhideWhenUsed="1"/>
+    <w:lsdException w:name="Table Web 2" w:semiHidden="1" w:unhideWhenUsed="1"/>
+    <w:lsdException w:name="Table Web 3" w:semiHidden="1" w:unhideWhenUsed="1"/>
+    <w:lsdException w:name="Balloon Text" w:semiHidden="1" w:unhideWhenUsed="1"/>
+    <w:lsdException w:name="Table Grid" w:uiPriority="59"/>
+    <w:lsdException w:name="Table Theme" w:semiHidden="1" w:unhideWhenUsed="1"/>
+    <w:lsdException w:name="Placeholder Text" w:semiHidden="1"/>
+    <w:lsdException w:name="No Spacing" w:uiPriority="1" w:qFormat="1"/>
+    <w:lsdException w:name="Light Shading" w:uiPriority="60"/>
+    <w:lsdException w:name="Light List" w:uiPriority="61"/>
+    <w:lsdException w:name="Light Grid" w:uiPriority="62"/>
+    <w:lsdException w:name="Medium Shading 1" w:uiPriority="63"/>
+    <w:lsdException w:name="Medium Shading 2" w:uiPriority="64"/>
+    <w:lsdException w:name="Medium List 1" w:uiPriority="65"/>
+    <w:lsdException w:name="Medium List 2" w:uiPriority="66"/>
+    <w:lsdException w:name="Medium Grid 1" w:uiPriority="67"/>
+    <w:lsdException w:name="Medium Grid 2" w:uiPriority="68"/>
+    <w:lsdException w:name="Medium Grid 3" w:uiPriority="69"/>
+    <w:lsdException w:name="Dark List" w:uiPriority="70"/>
+    <w:lsdException w:name="Colorful Shading" w:uiPriority="71"/>
+    <w:lsdException w:name="Colorful List" w:uiPriority="72"/>
+    <w:lsdException w:name="Colorful Grid" w:uiPriority="73"/>
+    <w:lsdException w:name="Light Shading Accent 1" w:uiPriority="60"/>
+    <w:lsdException w:name="Light List Accent 1" w:uiPriority="61"/>
+    <w:lsdException w:name="Light Grid Accent 1" w:uiPriority="62"/>
+    <w:lsdException w:name="Medium Shading 1 Accent 1" w:uiPriority="63"/>
+    <w:lsdException w:name="Medium Shading 2 Accent 1" w:uiPriority="64"/>
+    <w:lsdException w:name="Medium List 1 Accent 1" w:uiPriority="65"/>
+    <w:lsdException w:name="Revision" w:semiHidden="1"/>
+    <w:lsdException w:name="List Paragraph" w:uiPriority="34" w:qFormat="1"/>
+    <w:lsdException w:name="Quote" w:uiPriority="29" w:qFormat="1"/>
+    <w:lsdException w:name="Intense Quote" w:uiPriority="30" w:qFormat="1"/>
+    <w:lsdException w:name="Medium List 2 Accent 1" w:uiPriority="66"/>
+    <w:lsdException w:name="Medium Grid 1 Accent 1" w:uiPriority="67"/>
+    <w:lsdException w:name="Medium Grid 2 Accent 1" w:uiPriority="68"/>
+    <w:lsdException w:name="Medium Grid 3 Accent 1" w:uiPriority="69"/>
+    <w:lsdException w:name="Dark List Accent 1" w:uiPriority="70"/>
+    <w:lsdException w:name="Colorful Shading Accent 1" w:uiPriority="71"/>
+    <w:lsdException w:name="Colorful List Accent 1" w:uiPriority="72"/>
+    <w:lsdException w:name="Colorful Grid Accent 1" w:uiPriority="73"/>
+    <w:lsdException w:name="Light Shading Accent 2" w:uiPriority="60"/>
+    <w:lsdException w:name="Light List Accent 2" w:uiPriority="61"/>
+    <w:lsdException w:name="Light Grid Accent 2" w:uiPriority="62"/>
+    <w:lsdException w:name="Medium Shading 1 Accent 2" w:uiPriority="63"/>
+    <w:lsdException w:name="Medium Shading 2 Accent 2" w:uiPriority="64"/>
+    <w:lsdException w:name="Medium List 1 Accent 2" w:uiPriority="65"/>
+    <w:lsdException w:name="Medium List 2 Accent 2" w:uiPriority="66"/>
+    <w:lsdException w:name="Medium Grid 1 Accent 2" w:uiPriority="67"/>
+    <w:lsdException w:name="Medium Grid 2 Accent 2" w:uiPriority="68"/>
+    <w:lsdException w:name="Medium Grid 3 Accent 2" w:uiPriority="69"/>
+    <w:lsdException w:name="Dark List Accent 2" w:uiPriority="70"/>
+    <w:lsdException w:name="Colorful Shading Accent 2" w:uiPriority="71"/>
+    <w:lsdException w:name="Colorful List Accent 2" w:uiPriority="72"/>
+    <w:lsdException w:name="Colorful Grid Accent 2" w:uiPriority="73"/>
+    <w:lsdException w:name="Light Shading Accent 3" w:uiPriority="60"/>
+    <w:lsdException w:name="Light List Accent 3" w:uiPriority="61"/>
+    <w:lsdException w:name="Light Grid Accent 3" w:uiPriority="62"/>
+    <w:lsdException w:name="Medium Shading 1 Accent 3" w:uiPriority="63"/>
+    <w:lsdException w:name="Medium Shading 2 Accent 3" w:uiPriority="64"/>
+    <w:lsdException w:name="Medium List 1 Accent 3" w:uiPriority="65"/>
+    <w:lsdException w:name="Medium List 2 Accent 3" w:uiPriority="66"/>
+    <w:lsdException w:name="Medium Grid 1 Accent 3" w:uiPriority="67"/>
+    <w:lsdException w:name="Medium Grid 2 Accent 3" w:uiPriority="68"/>
+    <w:lsdException w:name="Medium Grid 3 Accent 3" w:uiPriority="69"/>
+    <w:lsdException w:name="Dark List Accent 3" w:uiPriority="70"/>
+    <w:lsdException w:name="Colorful Shading Accent 3" w:uiPriority="71"/>
+    <w:lsdException w:name="Colorful List Accent 3" w:uiPriority="72"/>
+    <w:lsdException w:name="Colorful Grid Accent 3" w:uiPriority="73"/>
+    <w:lsdException w:name="Light Shading Accent 4" w:uiPriority="60"/>
+    <w:lsdException w:name="Light List Accent 4" w:uiPriority="61"/>
+    <w:lsdException w:name="Light Grid Accent 4" w:uiPriority="62"/>
+    <w:lsdException w:name="Medium Shading 1 Accent 4" w:uiPriority="63"/>
+    <w:lsdException w:name="Medium Shading 2 Accent 4" w:uiPriority="64"/>
+    <w:lsdException w:name="Medium List 1 Accent 4" w:uiPriority="65"/>
+    <w:lsdException w:name="Medium List 2 Accent 4" w:uiPriority="66"/>
+    <w:lsdException w:name="Medium Grid 1 Accent 4" w:uiPriority="67"/>
+    <w:lsdException w:name="Medium Grid 2 Accent 4" w:uiPriority="68"/>
+    <w:lsdException w:name="Medium Grid 3 Accent 4" w:uiPriority="69"/>
+    <w:lsdException w:name="Dark List Accent 4" w:uiPriority="70"/>
+    <w:lsdException w:name="Colorful Shading Accent 4" w:uiPriority="71"/>
+    <w:lsdException w:name="Colorful List Accent 4" w:uiPriority="72"/>
+    <w:lsdException w:name="Colorful Grid Accent 4" w:uiPriority="73"/>
+    <w:lsdException w:name="Light Shading Accent 5" w:uiPriority="60"/>
+    <w:lsdException w:name="Light List Accent 5" w:uiPriority="61"/>
+    <w:lsdException w:name="Light Grid Accent 5" w:uiPriority="62"/>
+    <w:lsdException w:name="Medium Shading 1 Accent 5" w:uiPriority="63"/>
+    <w:lsdException w:name="Medium Shading 2 Accent 5" w:uiPriority="64"/>
+    <w:lsdException w:name="Medium List 1 Accent 5" w:uiPriority="65"/>
+    <w:lsdException w:name="Medium List 2 Accent 5" w:uiPriority="66"/>
+    <w:lsdException w:name="Medium Grid 1 Accent 5" w:uiPriority="67"/>
+    <w:lsdException w:name="Medium Grid 2 Accent 5" w:uiPriority="68"/>
+    <w:lsdException w:name="Medium Grid 3 Accent 5" w:uiPriority="69"/>
+    <w:lsdException w:name="Dark List Accent 5" w:uiPriority="70"/>
+    <w:lsdException w:name="Colorful Shading Accent 5" w:uiPriority="71"/>
+    <w:lsdException w:name="Colorful List Accent 5" w:uiPriority="72"/>
+    <w:lsdException w:name="Colorful Grid Accent 5" w:uiPriority="73"/>
+    <w:lsdException w:name="Light Shading Accent 6" w:uiPriority="60"/>
+    <w:lsdException w:name="Light List Accent 6" w:uiPriority="61"/>
+    <w:lsdException w:name="Light Grid Accent 6" w:uiPriority="62"/>
+    <w:lsdException w:name="Medium Shading 1 Accent 6" w:uiPriority="63"/>
+    <w:lsdException w:name="Medium Shading 2 Accent 6" w:uiPriority="64"/>
+    <w:lsdException w:name="Medium List 1 Accent 6" w:uiPriority="65"/>
+    <w:lsdException w:name="Medium List 2 Accent 6" w:uiPriority="66"/>
+    <w:lsdException w:name="Medium Grid 1 Accent 6" w:uiPriority="67"/>
+    <w:lsdException w:name="Medium Grid 2 Accent 6" w:uiPriority="68"/>
+    <w:lsdException w:name="Medium Grid 3 Accent 6" w:uiPriority="69"/>
+    <w:lsdException w:name="Dark List Accent 6" w:uiPriority="70"/>
+    <w:lsdException w:name="Colorful Shading Accent 6" w:uiPriority="71"/>
+    <w:lsdException w:name="Colorful List Accent 6" w:uiPriority="72"/>
+    <w:lsdException w:name="Colorful Grid Accent 6" w:uiPriority="73"/>
+    <w:lsdException w:name="Subtle Emphasis" w:uiPriority="19" w:qFormat="1"/>
+    <w:lsdException w:name="Intense Emphasis" w:uiPriority="21" w:qFormat="1"/>
+    <w:lsdException w:name="Subtle Reference" w:uiPriority="31" w:qFormat="1"/>
+    <w:lsdException w:name="Intense Reference" w:uiPriority="32" w:qFormat="1"/>
+    <w:lsdException w:name="Book Title" w:uiPriority="33" w:qFormat="1"/>
+    <w:lsdException w:name="Bibliography" w:semiHidden="1" w:uiPriority="37" w:unhideWhenUsed="1"/>
+    <w:lsdException w:name="TOC Heading" w:semiHidden="1" w:uiPriority="39" w:unhideWhenUsed="1" w:qFormat="1"/>
+    <w:lsdException w:name="Plain Table 5" w:semiHidden="1" w:unhideWhenUsed="1"/>
+    <w:lsdException w:name="Grid Table Light" w:semiHidden="1" w:unhideWhenUsed="1"/>
+    <w:lsdException w:name="Grid Table 1 Light" w:semiHidden="1" w:unhideWhenUsed="1"/>
+    <w:lsdException w:name="Grid Table 2" w:semiHidden="1" w:unhideWhenUsed="1"/>
+    <w:lsdException w:name="Grid Table 3" w:semiHidden="1" w:unhideWhenUsed="1"/>
+    <w:lsdException w:name="Grid Table 4" w:uiPriority="49"/>
+    <w:lsdException w:name="Grid Table 5 Dark" w:uiPriority="50"/>
+    <w:lsdException w:name="Grid Table 6 Colorful" w:uiPriority="51"/>
+    <w:lsdException w:name="Grid Table 7 Colorful" w:uiPriority="52"/>
+    <w:lsdException w:name="Grid Table 1 Light Accent 1" w:uiPriority="46"/>
+    <w:lsdException w:name="Grid Table 2 Accent 1" w:uiPriority="47"/>
+    <w:lsdException w:name="Grid Table 3 Accent 1" w:uiPriority="48"/>
+    <w:lsdException w:name="Grid Table 4 Accent 1" w:uiPriority="49"/>
+    <w:lsdException w:name="Grid Table 5 Dark Accent 1" w:uiPriority="50"/>
+    <w:lsdException w:name="Grid Table 6 Colorful Accent 1" w:uiPriority="51"/>
+    <w:lsdException w:name="Grid Table 7 Colorful Accent 1" w:uiPriority="52"/>
+    <w:lsdException w:name="Grid Table 1 Light Accent 2" w:uiPriority="46"/>
+    <w:lsdException w:name="Grid Table 2 Accent 2" w:uiPriority="47"/>
+    <w:lsdException w:name="Grid Table 3 Accent 2" w:uiPriority="48"/>
+    <w:lsdException w:name="Grid Table 4 Accent 2" w:uiPriority="49"/>
+    <w:lsdException w:name="Grid Table 5 Dark Accent 2" w:uiPriority="50"/>
+    <w:lsdException w:name="Grid Table 6 Colorful Accent 2" w:uiPriority="51"/>
+    <w:lsdException w:name="Grid Table 7 Colorful Accent 2" w:uiPriority="52"/>
+    <w:lsdException w:name="Grid Table 1 Light Accent 3" w:uiPriority="46"/>
+    <w:lsdException w:name="Grid Table 2 Accent 3" w:uiPriority="47"/>
+    <w:lsdException w:name="Grid Table 3 Accent 3" w:uiPriority="48"/>
+    <w:lsdException w:name="Grid Table 4 Accent 3" w:uiPriority="49"/>
+    <w:lsdException w:name="Grid Table 5 Dark Accent 3" w:uiPriority="50"/>
+    <w:lsdException w:name="Grid Table 6 Colorful Accent 3" w:uiPriority="51"/>
+    <w:lsdException w:name="Grid Table 7 Colorful Accent 3" w:uiPriority="52"/>
+    <w:lsdException w:name="Grid Table 1 Light Accent 4" w:uiPriority="46"/>
+    <w:lsdException w:name="Grid Table 2 Accent 4" w:uiPriority="47"/>
+    <w:lsdException w:name="Grid Table 3 Accent 4" w:uiPriority="48"/>
+    <w:lsdException w:name="Grid Table 4 Accent 4" w:uiPriority="49"/>
+    <w:lsdException w:name="Grid Table 5 Dark Accent 4" w:uiPriority="50"/>
+    <w:lsdException w:name="Grid Table 6 Colorful Accent 4" w:uiPriority="51"/>
+    <w:lsdException w:name="Grid Table 7 Colorful Accent 4" w:uiPriority="52"/>
+    <w:lsdException w:name="Grid Table 1 Light Accent 5" w:uiPriority="46"/>
+    <w:lsdException w:name="Grid Table 2 Accent 5" w:uiPriority="47"/>
+    <w:lsdException w:name="Grid Table 3 Accent 5" w:uiPriority="48"/>
+    <w:lsdException w:name="Grid Table 4 Accent 5" w:uiPriority="49"/>
+    <w:lsdException w:name="Grid Table 5 Dark Accent 5" w:uiPriority="50"/>
+    <w:lsdException w:name="Grid Table 6 Colorful Accent 5" w:uiPriority="51"/>
+    <w:lsdException w:name="Grid Table 7 Colorful Accent 5" w:uiPriority="52"/>
+    <w:lsdException w:name="Grid Table 1 Light Accent 6" w:uiPriority="46"/>
+    <w:lsdException w:name="Grid Table 2 Accent 6" w:uiPriority="47"/>
+    <w:lsdException w:name="Grid Table 3 Accent 6" w:uiPriority="48"/>
+    <w:lsdException w:name="Grid Table 4 Accent 6" w:uiPriority="49"/>
+    <w:lsdException w:name="Grid Table 5 Dark Accent 6" w:uiPriority="50"/>
+    <w:lsdException w:name="Grid Table 6 Colorful Accent 6" w:uiPriority="51"/>
+    <w:lsdException w:name="Grid Table 7 Colorful Accent 6" w:uiPriority="52"/>
+    <w:lsdException w:name="List Table 1 Light" w:uiPriority="46"/>
+    <w:lsdException w:name="List Table 2" w:uiPriority="47"/>
+    <w:lsdException w:name="List Table 3" w:uiPriority="48"/>
+    <w:lsdException w:name="List Table 4" w:uiPriority="49"/>
+    <w:lsdException w:name="List Table 5 Dark" w:uiPriority="50"/>
+    <w:lsdException w:name="List Table 6 Colorful" w:uiPriority="51"/>
+    <w:lsdException w:name="List Table 7 Colorful" w:uiPriority="52"/>
+    <w:lsdException w:name="List Table 1 Light Accent 1" w:uiPriority="46"/>
+    <w:lsdException w:name="List Table 2 Accent 1" w:uiPriority="47"/>
+    <w:lsdException w:name="List Table 3 Accent 1" w:uiPriority="48"/>
+    <w:lsdException w:name="List Table 4 Accent 1" w:uiPriority="49"/>
+    <w:lsdException w:name="List Table 5 Dark Accent 1" w:uiPriority="50"/>
+    <w:lsdException w:name="List Table 6 Colorful Accent 1" w:uiPriority="51"/>
+    <w:lsdException w:name="List Table 7 Colorful Accent 1" w:uiPriority="52"/>
+    <w:lsdException w:name="List Table 1 Light Accent 2" w:uiPriority="46"/>
+    <w:lsdException w:name="List Table 2 Accent 2" w:uiPriority="47"/>
+    <w:lsdException w:name="List Table 3 Accent 2" w:uiPriority="48"/>
+    <w:lsdException w:name="List Table 4 Accent 2" w:uiPriority="49"/>
+    <w:lsdException w:name="List Table 5 Dark Accent 2" w:uiPriority="50"/>
+    <w:lsdException w:name="List Table 6 Colorful Accent 2" w:uiPriority="51"/>
+    <w:lsdException w:name="List Table 7 Colorful Accent 2" w:uiPriority="52"/>
+    <w:lsdException w:name="List Table 1 Light Accent 3" w:uiPriority="46"/>
+    <w:lsdException w:name="List Table 2 Accent 3" w:uiPriority="47"/>
+    <w:lsdException w:name="List Table 3 Accent 3" w:uiPriority="48"/>
+    <w:lsdException w:name="List Table 4 Accent 3" w:uiPriority="49"/>
+    <w:lsdException w:name="List Table 5 Dark Accent 3" w:uiPriority="50"/>
+    <w:lsdException w:name="List Table 6 Colorful Accent 3" w:uiPriority="51"/>
+    <w:lsdException w:name="List Table 7 Colorful Accent 3" w:uiPriority="52"/>
+    <w:lsdException w:name="List Table 1 Light Accent 4" w:uiPriority="46"/>
+    <w:lsdException w:name="List Table 2 Accent 4" w:uiPriority="47"/>
+    <w:lsdException w:name="List Table 3 Accent 4" w:uiPriority="48"/>
+    <w:lsdException w:name="List Table 4 Accent 4" w:uiPriority="49"/>
+    <w:lsdException w:name="List Table 5 Dark Accent 4" w:uiPriority="50"/>
+    <w:lsdException w:name="List Table 6 Colorful Accent 4" w:uiPriority="51"/>
+    <w:lsdException w:name="List Table 7 Colorful Accent 4" w:uiPriority="52"/>
+    <w:lsdException w:name="List Table 1 Light Accent 5" w:uiPriority="46"/>
+    <w:lsdException w:name="List Table 2 Accent 5" w:uiPriority="47"/>
+    <w:lsdException w:name="List Table 3 Accent 5" w:uiPriority="48"/>
+    <w:lsdException w:name="List Table 4 Accent 5" w:uiPriority="49"/>
+    <w:lsdException w:name="List Table 5 Dark Accent 5" w:uiPriority="50"/>
+    <w:lsdException w:name="List Table 6 Colorful Accent 5" w:uiPriority="51"/>
+    <w:lsdException w:name="List Table 7 Colorful Accent 5" w:uiPriority="52"/>
+    <w:lsdException w:name="List Table 1 Light Accent 6" w:uiPriority="46"/>
+    <w:lsdException w:name="List Table 2 Accent 6" w:uiPriority="47"/>
+    <w:lsdException w:name="List Table 3 Accent 6" w:uiPriority="48"/>
+    <w:lsdException w:name="List Table 4 Accent 6" w:uiPriority="49"/>
+    <w:lsdException w:name="List Table 5 Dark Accent 6" w:uiPriority="50"/>
+    <w:lsdException w:name="List Table 6 Colorful Accent 6" w:uiPriority="51"/>
+    <w:lsdException w:name="List Table 7 Colorful Accent 6" w:uiPriority="52"/>
+    <w:lsdException w:name="Mention" w:semiHidden="1" w:unhideWhenUsed="1"/>
+    <w:lsdException w:name="Smart Hyperlink" w:semiHidden="1" w:unhideWhenUsed="1"/>
+    <w:lsdException w:name="Hashtag" w:semiHidden="1" w:unhideWhenUsed="1"/>
+    <w:lsdException w:name="Unresolved Mention" w:semiHidden="1" w:unhideWhenUsed="1"/>
+    <w:lsdException w:name="Smart Link" w:semiHidden="1" w:unhideWhenUsed="1"/>
   </w:latentStyles>
   <w:style w:type="paragraph" w:default="1" w:styleId="Normal">
     <w:name w:val="Normal"/>
@@ -10994,14 +11575,15 @@
   </w:style>
   <w:style w:type="character" w:default="1" w:styleId="DefaultParagraphFont">
     <w:name w:val="Default Paragraph Font"/>
+    <w:uiPriority w:val="1"/>
     <w:semiHidden/>
     <w:unhideWhenUsed/>
   </w:style>
   <w:style w:type="table" w:default="1" w:styleId="TableNormal">
     <w:name w:val="Normal Table"/>
+    <w:uiPriority w:val="99"/>
     <w:semiHidden/>
     <w:unhideWhenUsed/>
-    <w:qFormat/>
     <w:tblPr>
       <w:tblInd w:w="0" w:type="dxa"/>
       <w:tblCellMar>
@@ -11014,6 +11596,7 @@
   </w:style>
   <w:style w:type="numbering" w:default="1" w:styleId="NoList">
     <w:name w:val="No List"/>
+    <w:uiPriority w:val="99"/>
     <w:semiHidden/>
     <w:unhideWhenUsed/>
   </w:style>
@@ -11144,7 +11727,6 @@
       <w:lang w:val="en-CA"/>
     </w:rPr>
     <w:tblPr>
-      <w:tblInd w:w="0" w:type="dxa"/>
       <w:tblBorders>
         <w:top w:val="single" w:sz="4" w:space="0" w:color="auto"/>
         <w:left w:val="single" w:sz="4" w:space="0" w:color="auto"/>
@@ -11153,24 +11735,29 @@
         <w:insideH w:val="single" w:sz="4" w:space="0" w:color="auto"/>
         <w:insideV w:val="single" w:sz="4" w:space="0" w:color="auto"/>
       </w:tblBorders>
-      <w:tblCellMar>
-        <w:top w:w="0" w:type="dxa"/>
-        <w:left w:w="108" w:type="dxa"/>
-        <w:bottom w:w="0" w:type="dxa"/>
-        <w:right w:w="108" w:type="dxa"/>
-      </w:tblCellMar>
     </w:tblPr>
   </w:style>
   <w:style w:type="character" w:styleId="Hyperlink">
     <w:name w:val="Hyperlink"/>
     <w:basedOn w:val="DefaultParagraphFont"/>
     <w:uiPriority w:val="99"/>
-    <w:semiHidden/>
     <w:unhideWhenUsed/>
     <w:rsid w:val="00D34BC4"/>
     <w:rPr>
       <w:color w:val="0563C1" w:themeColor="hyperlink"/>
       <w:u w:val="single"/>
+    </w:rPr>
+  </w:style>
+  <w:style w:type="character" w:styleId="UnresolvedMention">
+    <w:name w:val="Unresolved Mention"/>
+    <w:basedOn w:val="DefaultParagraphFont"/>
+    <w:uiPriority w:val="99"/>
+    <w:semiHidden/>
+    <w:unhideWhenUsed/>
+    <w:rsid w:val="004A377A"/>
+    <w:rPr>
+      <w:color w:val="605E5C"/>
+      <w:shd w:val="clear" w:color="auto" w:fill="E1DFDD"/>
     </w:rPr>
   </w:style>
 </w:styles>
@@ -11431,7 +12018,7 @@
   <a:extraClrSchemeLst/>
   <a:extLst>
     <a:ext uri="{05A4C25C-085E-4340-85A3-A5531E510DB2}">
-      <thm15:themeFamily xmlns:thm15="http://schemas.microsoft.com/office/thememl/2012/main" xmlns:a="http://schemas.openxmlformats.org/drawingml/2006/main" xmlns="" name="Office Theme" id="{62F939B6-93AF-4DB8-9C6B-D6C7DFDC589F}" vid="{4A3C46E8-61CC-4603-A589-7422A47A8E4A}"/>
+      <thm15:themeFamily xmlns:thm15="http://schemas.microsoft.com/office/thememl/2012/main" name="Office Theme" id="{62F939B6-93AF-4DB8-9C6B-D6C7DFDC589F}" vid="{4A3C46E8-61CC-4603-A589-7422A47A8E4A}"/>
     </a:ext>
   </a:extLst>
 </a:theme>

</xml_diff>

<commit_message>
included url, username and password in readme. Added screenshot document. Updated humbiehelper-projectdoc
</commit_message>
<xml_diff>
--- a/project documents/HumbieHelper-ProjectDoc.docx
+++ b/project documents/HumbieHelper-ProjectDoc.docx
@@ -3100,27 +3100,7 @@
                 <w:sz w:val="20"/>
                 <w:szCs w:val="20"/>
               </w:rPr>
-              <w:t>Views/</w:t>
-            </w:r>
-            <w:r>
-              <w:rPr>
-                <w:rFonts w:ascii="Segoe UI" w:hAnsi="Segoe UI" w:cs="Segoe UI"/>
-                <w:b/>
-                <w:bCs/>
-                <w:sz w:val="20"/>
-                <w:szCs w:val="20"/>
-              </w:rPr>
-              <w:t>quotes</w:t>
-            </w:r>
-            <w:r>
-              <w:rPr>
-                <w:rFonts w:ascii="Segoe UI" w:hAnsi="Segoe UI" w:cs="Segoe UI"/>
-                <w:b/>
-                <w:bCs/>
-                <w:sz w:val="20"/>
-                <w:szCs w:val="20"/>
-              </w:rPr>
-              <w:t xml:space="preserve"> (all files)</w:t>
+              <w:t>Views/quotes (all files)</w:t>
             </w:r>
           </w:p>
         </w:tc>
@@ -3177,27 +3157,7 @@
                 <w:sz w:val="20"/>
                 <w:szCs w:val="20"/>
               </w:rPr>
-              <w:t>Views/</w:t>
-            </w:r>
-            <w:r>
-              <w:rPr>
-                <w:rFonts w:ascii="Segoe UI" w:hAnsi="Segoe UI" w:cs="Segoe UI"/>
-                <w:b/>
-                <w:bCs/>
-                <w:sz w:val="20"/>
-                <w:szCs w:val="20"/>
-              </w:rPr>
-              <w:t>files</w:t>
-            </w:r>
-            <w:r>
-              <w:rPr>
-                <w:rFonts w:ascii="Segoe UI" w:hAnsi="Segoe UI" w:cs="Segoe UI"/>
-                <w:b/>
-                <w:bCs/>
-                <w:sz w:val="20"/>
-                <w:szCs w:val="20"/>
-              </w:rPr>
-              <w:t xml:space="preserve"> (all files)</w:t>
+              <w:t>Views/files (all files)</w:t>
             </w:r>
           </w:p>
         </w:tc>
@@ -3329,27 +3289,7 @@
                 <w:sz w:val="20"/>
                 <w:szCs w:val="20"/>
               </w:rPr>
-              <w:t>Controllers/</w:t>
-            </w:r>
-            <w:r>
-              <w:rPr>
-                <w:rFonts w:ascii="Segoe UI" w:hAnsi="Segoe UI" w:cs="Segoe UI"/>
-                <w:b/>
-                <w:bCs/>
-                <w:sz w:val="20"/>
-                <w:szCs w:val="20"/>
-              </w:rPr>
-              <w:t>quote</w:t>
-            </w:r>
-            <w:r>
-              <w:rPr>
-                <w:rFonts w:ascii="Segoe UI" w:hAnsi="Segoe UI" w:cs="Segoe UI"/>
-                <w:b/>
-                <w:bCs/>
-                <w:sz w:val="20"/>
-                <w:szCs w:val="20"/>
-              </w:rPr>
-              <w:t>-</w:t>
+              <w:t>Controllers/quote-</w:t>
             </w:r>
             <w:proofErr w:type="spellStart"/>
             <w:r>
@@ -3408,27 +3348,7 @@
                 <w:sz w:val="20"/>
                 <w:szCs w:val="20"/>
               </w:rPr>
-              <w:t>Controllers/</w:t>
-            </w:r>
-            <w:r>
-              <w:rPr>
-                <w:rFonts w:ascii="Segoe UI" w:hAnsi="Segoe UI" w:cs="Segoe UI"/>
-                <w:b/>
-                <w:bCs/>
-                <w:sz w:val="20"/>
-                <w:szCs w:val="20"/>
-              </w:rPr>
-              <w:t>announcement</w:t>
-            </w:r>
-            <w:r>
-              <w:rPr>
-                <w:rFonts w:ascii="Segoe UI" w:hAnsi="Segoe UI" w:cs="Segoe UI"/>
-                <w:b/>
-                <w:bCs/>
-                <w:sz w:val="20"/>
-                <w:szCs w:val="20"/>
-              </w:rPr>
-              <w:t>-</w:t>
+              <w:t>Controllers/announcement-</w:t>
             </w:r>
             <w:proofErr w:type="spellStart"/>
             <w:r>
@@ -3557,17 +3477,7 @@
                 <w:sz w:val="20"/>
                 <w:szCs w:val="20"/>
               </w:rPr>
-              <w:t>announcement</w:t>
-            </w:r>
-            <w:r>
-              <w:rPr>
-                <w:rFonts w:ascii="Segoe UI" w:hAnsi="Segoe UI" w:cs="Segoe UI"/>
-                <w:b/>
-                <w:bCs/>
-                <w:sz w:val="20"/>
-                <w:szCs w:val="20"/>
-              </w:rPr>
-              <w:t>_db.php</w:t>
+              <w:t>announcement_db.php</w:t>
             </w:r>
             <w:proofErr w:type="spellEnd"/>
           </w:p>
@@ -3626,17 +3536,7 @@
                 <w:sz w:val="20"/>
                 <w:szCs w:val="20"/>
               </w:rPr>
-              <w:t>upload</w:t>
-            </w:r>
-            <w:r>
-              <w:rPr>
-                <w:rFonts w:ascii="Segoe UI" w:hAnsi="Segoe UI" w:cs="Segoe UI"/>
-                <w:b/>
-                <w:bCs/>
-                <w:sz w:val="20"/>
-                <w:szCs w:val="20"/>
-              </w:rPr>
-              <w:t>_db.php</w:t>
+              <w:t>upload_db.php</w:t>
             </w:r>
             <w:proofErr w:type="spellEnd"/>
           </w:p>
@@ -3660,8 +3560,6 @@
                 <w:szCs w:val="20"/>
               </w:rPr>
             </w:pPr>
-            <w:bookmarkStart w:id="0" w:name="_GoBack"/>
-            <w:bookmarkEnd w:id="0"/>
           </w:p>
         </w:tc>
         <w:tc>
@@ -4022,6 +3920,16 @@
                 <w:szCs w:val="20"/>
               </w:rPr>
             </w:pPr>
+            <w:r>
+              <w:rPr>
+                <w:rFonts w:ascii="Segoe UI" w:hAnsi="Segoe UI" w:cs="Segoe UI"/>
+                <w:b/>
+                <w:bCs/>
+                <w:sz w:val="20"/>
+                <w:szCs w:val="20"/>
+              </w:rPr>
+              <w:t>Kento Kanazawa</w:t>
+            </w:r>
           </w:p>
         </w:tc>
       </w:tr>
@@ -4067,6 +3975,16 @@
                 <w:szCs w:val="20"/>
               </w:rPr>
             </w:pPr>
+            <w:r>
+              <w:rPr>
+                <w:rFonts w:ascii="Segoe UI" w:hAnsi="Segoe UI" w:cs="Segoe UI"/>
+                <w:b/>
+                <w:bCs/>
+                <w:sz w:val="20"/>
+                <w:szCs w:val="20"/>
+              </w:rPr>
+              <w:t>N01324278</w:t>
+            </w:r>
           </w:p>
         </w:tc>
       </w:tr>
@@ -4112,6 +4030,19 @@
                 <w:szCs w:val="20"/>
               </w:rPr>
             </w:pPr>
+            <w:hyperlink r:id="rId8" w:history="1">
+              <w:r>
+                <w:rPr>
+                  <w:rStyle w:val="Hyperlink"/>
+                  <w:rFonts w:ascii="Segoe UI" w:hAnsi="Segoe UI" w:cs="Segoe UI"/>
+                  <w:b/>
+                  <w:bCs/>
+                  <w:sz w:val="20"/>
+                  <w:szCs w:val="20"/>
+                </w:rPr>
+                <w:t>Kanazawakento91@gmail.com</w:t>
+              </w:r>
+            </w:hyperlink>
           </w:p>
         </w:tc>
       </w:tr>
@@ -4244,6 +4175,16 @@
                 <w:szCs w:val="20"/>
               </w:rPr>
             </w:pPr>
+            <w:r>
+              <w:rPr>
+                <w:rFonts w:ascii="Segoe UI" w:hAnsi="Segoe UI" w:cs="Segoe UI"/>
+                <w:b/>
+                <w:bCs/>
+                <w:sz w:val="20"/>
+                <w:szCs w:val="20"/>
+              </w:rPr>
+              <w:t>Kento Kanazawa</w:t>
+            </w:r>
           </w:p>
         </w:tc>
       </w:tr>
@@ -4472,6 +4413,38 @@
                 <w:szCs w:val="20"/>
               </w:rPr>
             </w:pPr>
+            <w:r>
+              <w:rPr>
+                <w:rFonts w:ascii="Segoe UI" w:hAnsi="Segoe UI" w:cs="Segoe UI"/>
+                <w:b/>
+                <w:bCs/>
+                <w:sz w:val="20"/>
+                <w:szCs w:val="20"/>
+              </w:rPr>
+              <w:t>Views/</w:t>
+            </w:r>
+            <w:proofErr w:type="spellStart"/>
+            <w:r>
+              <w:rPr>
+                <w:rFonts w:ascii="Segoe UI" w:hAnsi="Segoe UI" w:cs="Segoe UI"/>
+                <w:b/>
+                <w:bCs/>
+                <w:sz w:val="20"/>
+                <w:szCs w:val="20"/>
+              </w:rPr>
+              <w:t>n</w:t>
+            </w:r>
+            <w:r>
+              <w:rPr>
+                <w:rFonts w:ascii="Segoe UI" w:hAnsi="Segoe UI" w:cs="Segoe UI"/>
+                <w:b/>
+                <w:bCs/>
+                <w:sz w:val="20"/>
+                <w:szCs w:val="20"/>
+              </w:rPr>
+              <w:t>avigation.php</w:t>
+            </w:r>
+            <w:proofErr w:type="spellEnd"/>
           </w:p>
         </w:tc>
         <w:tc>
@@ -4488,6 +4461,38 @@
                 <w:szCs w:val="20"/>
               </w:rPr>
             </w:pPr>
+            <w:r>
+              <w:rPr>
+                <w:rFonts w:ascii="Segoe UI" w:hAnsi="Segoe UI" w:cs="Segoe UI"/>
+                <w:b/>
+                <w:bCs/>
+                <w:sz w:val="20"/>
+                <w:szCs w:val="20"/>
+              </w:rPr>
+              <w:t>Models/</w:t>
+            </w:r>
+            <w:proofErr w:type="spellStart"/>
+            <w:r>
+              <w:rPr>
+                <w:rFonts w:ascii="Segoe UI" w:hAnsi="Segoe UI" w:cs="Segoe UI"/>
+                <w:b/>
+                <w:bCs/>
+                <w:sz w:val="20"/>
+                <w:szCs w:val="20"/>
+              </w:rPr>
+              <w:t>Student</w:t>
+            </w:r>
+            <w:r>
+              <w:rPr>
+                <w:rFonts w:ascii="Segoe UI" w:hAnsi="Segoe UI" w:cs="Segoe UI"/>
+                <w:b/>
+                <w:bCs/>
+                <w:sz w:val="20"/>
+                <w:szCs w:val="20"/>
+              </w:rPr>
+              <w:t>.php</w:t>
+            </w:r>
+            <w:proofErr w:type="spellEnd"/>
           </w:p>
         </w:tc>
       </w:tr>
@@ -4509,6 +4514,38 @@
                 <w:szCs w:val="20"/>
               </w:rPr>
             </w:pPr>
+            <w:r>
+              <w:rPr>
+                <w:rFonts w:ascii="Segoe UI" w:hAnsi="Segoe UI" w:cs="Segoe UI"/>
+                <w:b/>
+                <w:bCs/>
+                <w:sz w:val="20"/>
+                <w:szCs w:val="20"/>
+              </w:rPr>
+              <w:t>./</w:t>
+            </w:r>
+            <w:proofErr w:type="spellStart"/>
+            <w:r>
+              <w:rPr>
+                <w:rFonts w:ascii="Segoe UI" w:hAnsi="Segoe UI" w:cs="Segoe UI"/>
+                <w:b/>
+                <w:bCs/>
+                <w:sz w:val="20"/>
+                <w:szCs w:val="20"/>
+              </w:rPr>
+              <w:t>i</w:t>
+            </w:r>
+            <w:r>
+              <w:rPr>
+                <w:rFonts w:ascii="Segoe UI" w:hAnsi="Segoe UI" w:cs="Segoe UI"/>
+                <w:b/>
+                <w:bCs/>
+                <w:sz w:val="20"/>
+                <w:szCs w:val="20"/>
+              </w:rPr>
+              <w:t>ndex.php</w:t>
+            </w:r>
+            <w:proofErr w:type="spellEnd"/>
           </w:p>
         </w:tc>
         <w:tc>
@@ -4525,6 +4562,28 @@
                 <w:szCs w:val="20"/>
               </w:rPr>
             </w:pPr>
+            <w:r>
+              <w:rPr>
+                <w:rFonts w:ascii="Segoe UI" w:hAnsi="Segoe UI" w:cs="Segoe UI"/>
+                <w:b/>
+                <w:bCs/>
+                <w:sz w:val="20"/>
+                <w:szCs w:val="20"/>
+              </w:rPr>
+              <w:t>Models/</w:t>
+            </w:r>
+            <w:proofErr w:type="spellStart"/>
+            <w:r>
+              <w:rPr>
+                <w:rFonts w:ascii="Segoe UI" w:hAnsi="Segoe UI" w:cs="Segoe UI"/>
+                <w:b/>
+                <w:bCs/>
+                <w:sz w:val="20"/>
+                <w:szCs w:val="20"/>
+              </w:rPr>
+              <w:t>Deadline.php</w:t>
+            </w:r>
+            <w:proofErr w:type="spellEnd"/>
           </w:p>
         </w:tc>
       </w:tr>
@@ -4546,6 +4605,60 @@
                 <w:szCs w:val="20"/>
               </w:rPr>
             </w:pPr>
+            <w:r>
+              <w:rPr>
+                <w:rFonts w:ascii="Segoe UI" w:hAnsi="Segoe UI" w:cs="Segoe UI"/>
+                <w:b/>
+                <w:bCs/>
+                <w:sz w:val="20"/>
+                <w:szCs w:val="20"/>
+              </w:rPr>
+              <w:t>Views/project/</w:t>
+            </w:r>
+            <w:bookmarkStart w:id="0" w:name="_GoBack"/>
+            <w:bookmarkEnd w:id="0"/>
+            <w:r>
+              <w:rPr>
+                <w:rFonts w:ascii="Segoe UI" w:hAnsi="Segoe UI" w:cs="Segoe UI"/>
+                <w:b/>
+                <w:bCs/>
+                <w:sz w:val="20"/>
+                <w:szCs w:val="20"/>
+              </w:rPr>
+              <w:t>p</w:t>
+            </w:r>
+            <w:r>
+              <w:rPr>
+                <w:rFonts w:ascii="Segoe UI" w:hAnsi="Segoe UI" w:cs="Segoe UI"/>
+                <w:b/>
+                <w:bCs/>
+                <w:sz w:val="20"/>
+                <w:szCs w:val="20"/>
+              </w:rPr>
+              <w:t>roject-</w:t>
+            </w:r>
+            <w:proofErr w:type="spellStart"/>
+            <w:r>
+              <w:rPr>
+                <w:rFonts w:ascii="Segoe UI" w:hAnsi="Segoe UI" w:cs="Segoe UI"/>
+                <w:b/>
+                <w:bCs/>
+                <w:sz w:val="20"/>
+                <w:szCs w:val="20"/>
+              </w:rPr>
+              <w:t>details.php</w:t>
+            </w:r>
+            <w:proofErr w:type="spellEnd"/>
+            <w:r>
+              <w:rPr>
+                <w:rFonts w:ascii="Segoe UI" w:hAnsi="Segoe UI" w:cs="Segoe UI"/>
+                <w:b/>
+                <w:bCs/>
+                <w:sz w:val="20"/>
+                <w:szCs w:val="20"/>
+              </w:rPr>
+              <w:t xml:space="preserve"> (the markup, not CSS)</w:t>
+            </w:r>
           </w:p>
         </w:tc>
         <w:tc>
@@ -4562,6 +4675,28 @@
                 <w:szCs w:val="20"/>
               </w:rPr>
             </w:pPr>
+            <w:r>
+              <w:rPr>
+                <w:rFonts w:ascii="Segoe UI" w:hAnsi="Segoe UI" w:cs="Segoe UI"/>
+                <w:b/>
+                <w:bCs/>
+                <w:sz w:val="20"/>
+                <w:szCs w:val="20"/>
+              </w:rPr>
+              <w:t>Models/</w:t>
+            </w:r>
+            <w:proofErr w:type="spellStart"/>
+            <w:r>
+              <w:rPr>
+                <w:rFonts w:ascii="Segoe UI" w:hAnsi="Segoe UI" w:cs="Segoe UI"/>
+                <w:b/>
+                <w:bCs/>
+                <w:sz w:val="20"/>
+                <w:szCs w:val="20"/>
+              </w:rPr>
+              <w:t>Timer.php</w:t>
+            </w:r>
+            <w:proofErr w:type="spellEnd"/>
           </w:p>
         </w:tc>
       </w:tr>
@@ -4599,6 +4734,38 @@
                 <w:szCs w:val="20"/>
               </w:rPr>
             </w:pPr>
+            <w:r>
+              <w:rPr>
+                <w:rFonts w:ascii="Segoe UI" w:hAnsi="Segoe UI" w:cs="Segoe UI"/>
+                <w:b/>
+                <w:bCs/>
+                <w:sz w:val="20"/>
+                <w:szCs w:val="20"/>
+              </w:rPr>
+              <w:t>Controllers/</w:t>
+            </w:r>
+            <w:r>
+              <w:rPr>
+                <w:rFonts w:ascii="Segoe UI" w:hAnsi="Segoe UI" w:cs="Segoe UI"/>
+                <w:b/>
+                <w:bCs/>
+                <w:sz w:val="20"/>
+                <w:szCs w:val="20"/>
+              </w:rPr>
+              <w:t>student-</w:t>
+            </w:r>
+            <w:proofErr w:type="spellStart"/>
+            <w:r>
+              <w:rPr>
+                <w:rFonts w:ascii="Segoe UI" w:hAnsi="Segoe UI" w:cs="Segoe UI"/>
+                <w:b/>
+                <w:bCs/>
+                <w:sz w:val="20"/>
+                <w:szCs w:val="20"/>
+              </w:rPr>
+              <w:t>controller.php</w:t>
+            </w:r>
+            <w:proofErr w:type="spellEnd"/>
           </w:p>
         </w:tc>
       </w:tr>
@@ -4636,6 +4803,38 @@
                 <w:szCs w:val="20"/>
               </w:rPr>
             </w:pPr>
+            <w:r>
+              <w:rPr>
+                <w:rFonts w:ascii="Segoe UI" w:hAnsi="Segoe UI" w:cs="Segoe UI"/>
+                <w:b/>
+                <w:bCs/>
+                <w:sz w:val="20"/>
+                <w:szCs w:val="20"/>
+              </w:rPr>
+              <w:t>Controllers/</w:t>
+            </w:r>
+            <w:r>
+              <w:rPr>
+                <w:rFonts w:ascii="Segoe UI" w:hAnsi="Segoe UI" w:cs="Segoe UI"/>
+                <w:b/>
+                <w:bCs/>
+                <w:sz w:val="20"/>
+                <w:szCs w:val="20"/>
+              </w:rPr>
+              <w:t>deadline-</w:t>
+            </w:r>
+            <w:proofErr w:type="spellStart"/>
+            <w:r>
+              <w:rPr>
+                <w:rFonts w:ascii="Segoe UI" w:hAnsi="Segoe UI" w:cs="Segoe UI"/>
+                <w:b/>
+                <w:bCs/>
+                <w:sz w:val="20"/>
+                <w:szCs w:val="20"/>
+              </w:rPr>
+              <w:t>controller.php</w:t>
+            </w:r>
+            <w:proofErr w:type="spellEnd"/>
           </w:p>
         </w:tc>
       </w:tr>
@@ -4673,6 +4872,38 @@
                 <w:szCs w:val="20"/>
               </w:rPr>
             </w:pPr>
+            <w:r>
+              <w:rPr>
+                <w:rFonts w:ascii="Segoe UI" w:hAnsi="Segoe UI" w:cs="Segoe UI"/>
+                <w:b/>
+                <w:bCs/>
+                <w:sz w:val="20"/>
+                <w:szCs w:val="20"/>
+              </w:rPr>
+              <w:t>Controllers/</w:t>
+            </w:r>
+            <w:r>
+              <w:rPr>
+                <w:rFonts w:ascii="Segoe UI" w:hAnsi="Segoe UI" w:cs="Segoe UI"/>
+                <w:b/>
+                <w:bCs/>
+                <w:sz w:val="20"/>
+                <w:szCs w:val="20"/>
+              </w:rPr>
+              <w:t>timer-</w:t>
+            </w:r>
+            <w:proofErr w:type="spellStart"/>
+            <w:r>
+              <w:rPr>
+                <w:rFonts w:ascii="Segoe UI" w:hAnsi="Segoe UI" w:cs="Segoe UI"/>
+                <w:b/>
+                <w:bCs/>
+                <w:sz w:val="20"/>
+                <w:szCs w:val="20"/>
+              </w:rPr>
+              <w:t>controller.php</w:t>
+            </w:r>
+            <w:proofErr w:type="spellEnd"/>
           </w:p>
         </w:tc>
       </w:tr>
@@ -4710,6 +4941,28 @@
                 <w:szCs w:val="20"/>
               </w:rPr>
             </w:pPr>
+            <w:r>
+              <w:rPr>
+                <w:rFonts w:ascii="Segoe UI" w:hAnsi="Segoe UI" w:cs="Segoe UI"/>
+                <w:b/>
+                <w:bCs/>
+                <w:sz w:val="20"/>
+                <w:szCs w:val="20"/>
+              </w:rPr>
+              <w:t>lib/</w:t>
+            </w:r>
+            <w:proofErr w:type="spellStart"/>
+            <w:r>
+              <w:rPr>
+                <w:rFonts w:ascii="Segoe UI" w:hAnsi="Segoe UI" w:cs="Segoe UI"/>
+                <w:b/>
+                <w:bCs/>
+                <w:sz w:val="20"/>
+                <w:szCs w:val="20"/>
+              </w:rPr>
+              <w:t>functions.php</w:t>
+            </w:r>
+            <w:proofErr w:type="spellEnd"/>
           </w:p>
         </w:tc>
       </w:tr>
@@ -4747,6 +5000,48 @@
                 <w:szCs w:val="20"/>
               </w:rPr>
             </w:pPr>
+            <w:r>
+              <w:rPr>
+                <w:rFonts w:ascii="Segoe UI" w:hAnsi="Segoe UI" w:cs="Segoe UI"/>
+                <w:b/>
+                <w:bCs/>
+                <w:sz w:val="20"/>
+                <w:szCs w:val="20"/>
+              </w:rPr>
+              <w:t>public/</w:t>
+            </w:r>
+            <w:proofErr w:type="spellStart"/>
+            <w:r>
+              <w:rPr>
+                <w:rFonts w:ascii="Segoe UI" w:hAnsi="Segoe UI" w:cs="Segoe UI"/>
+                <w:b/>
+                <w:bCs/>
+                <w:sz w:val="20"/>
+                <w:szCs w:val="20"/>
+              </w:rPr>
+              <w:t>js</w:t>
+            </w:r>
+            <w:proofErr w:type="spellEnd"/>
+            <w:r>
+              <w:rPr>
+                <w:rFonts w:ascii="Segoe UI" w:hAnsi="Segoe UI" w:cs="Segoe UI"/>
+                <w:b/>
+                <w:bCs/>
+                <w:sz w:val="20"/>
+                <w:szCs w:val="20"/>
+              </w:rPr>
+              <w:t>/</w:t>
+            </w:r>
+            <w:r>
+              <w:rPr>
+                <w:rFonts w:ascii="Segoe UI" w:hAnsi="Segoe UI" w:cs="Segoe UI"/>
+                <w:b/>
+                <w:bCs/>
+                <w:sz w:val="20"/>
+                <w:szCs w:val="20"/>
+              </w:rPr>
+              <w:t>kk-ajax.js</w:t>
+            </w:r>
           </w:p>
         </w:tc>
       </w:tr>
@@ -4784,6 +5079,48 @@
                 <w:szCs w:val="20"/>
               </w:rPr>
             </w:pPr>
+            <w:r>
+              <w:rPr>
+                <w:rFonts w:ascii="Segoe UI" w:hAnsi="Segoe UI" w:cs="Segoe UI"/>
+                <w:b/>
+                <w:bCs/>
+                <w:sz w:val="20"/>
+                <w:szCs w:val="20"/>
+              </w:rPr>
+              <w:t>Public/</w:t>
+            </w:r>
+            <w:proofErr w:type="spellStart"/>
+            <w:r>
+              <w:rPr>
+                <w:rFonts w:ascii="Segoe UI" w:hAnsi="Segoe UI" w:cs="Segoe UI"/>
+                <w:b/>
+                <w:bCs/>
+                <w:sz w:val="20"/>
+                <w:szCs w:val="20"/>
+              </w:rPr>
+              <w:t>js</w:t>
+            </w:r>
+            <w:proofErr w:type="spellEnd"/>
+            <w:r>
+              <w:rPr>
+                <w:rFonts w:ascii="Segoe UI" w:hAnsi="Segoe UI" w:cs="Segoe UI"/>
+                <w:b/>
+                <w:bCs/>
+                <w:sz w:val="20"/>
+                <w:szCs w:val="20"/>
+              </w:rPr>
+              <w:t>/</w:t>
+            </w:r>
+            <w:r>
+              <w:rPr>
+                <w:rFonts w:ascii="Segoe UI" w:hAnsi="Segoe UI" w:cs="Segoe UI"/>
+                <w:b/>
+                <w:bCs/>
+                <w:sz w:val="20"/>
+                <w:szCs w:val="20"/>
+              </w:rPr>
+              <w:t>stopwatch.js</w:t>
+            </w:r>
           </w:p>
         </w:tc>
       </w:tr>
@@ -4821,6 +5158,16 @@
                 <w:szCs w:val="20"/>
               </w:rPr>
             </w:pPr>
+            <w:r>
+              <w:rPr>
+                <w:rFonts w:ascii="Segoe UI" w:hAnsi="Segoe UI" w:cs="Segoe UI"/>
+                <w:b/>
+                <w:bCs/>
+                <w:sz w:val="20"/>
+                <w:szCs w:val="20"/>
+              </w:rPr>
+              <w:t>Views/student</w:t>
+            </w:r>
           </w:p>
         </w:tc>
       </w:tr>
@@ -4858,6 +5205,16 @@
                 <w:szCs w:val="20"/>
               </w:rPr>
             </w:pPr>
+            <w:r>
+              <w:rPr>
+                <w:rFonts w:ascii="Segoe UI" w:hAnsi="Segoe UI" w:cs="Segoe UI"/>
+                <w:b/>
+                <w:bCs/>
+                <w:sz w:val="20"/>
+                <w:szCs w:val="20"/>
+              </w:rPr>
+              <w:t>Views/deadline</w:t>
+            </w:r>
           </w:p>
         </w:tc>
       </w:tr>
@@ -4895,6 +5252,16 @@
                 <w:szCs w:val="20"/>
               </w:rPr>
             </w:pPr>
+            <w:r>
+              <w:rPr>
+                <w:rFonts w:ascii="Segoe UI" w:hAnsi="Segoe UI" w:cs="Segoe UI"/>
+                <w:b/>
+                <w:bCs/>
+                <w:sz w:val="20"/>
+                <w:szCs w:val="20"/>
+              </w:rPr>
+              <w:t>Views/timer</w:t>
+            </w:r>
           </w:p>
         </w:tc>
       </w:tr>
@@ -4932,6 +5299,38 @@
                 <w:szCs w:val="20"/>
               </w:rPr>
             </w:pPr>
+            <w:r>
+              <w:rPr>
+                <w:rFonts w:ascii="Segoe UI" w:hAnsi="Segoe UI" w:cs="Segoe UI"/>
+                <w:b/>
+                <w:bCs/>
+                <w:sz w:val="20"/>
+                <w:szCs w:val="20"/>
+              </w:rPr>
+              <w:t>Views/project/</w:t>
+            </w:r>
+            <w:r>
+              <w:rPr>
+                <w:rFonts w:ascii="Segoe UI" w:hAnsi="Segoe UI" w:cs="Segoe UI"/>
+                <w:b/>
+                <w:bCs/>
+                <w:sz w:val="20"/>
+                <w:szCs w:val="20"/>
+              </w:rPr>
+              <w:t>project-</w:t>
+            </w:r>
+            <w:proofErr w:type="spellStart"/>
+            <w:r>
+              <w:rPr>
+                <w:rFonts w:ascii="Segoe UI" w:hAnsi="Segoe UI" w:cs="Segoe UI"/>
+                <w:b/>
+                <w:bCs/>
+                <w:sz w:val="20"/>
+                <w:szCs w:val="20"/>
+              </w:rPr>
+              <w:t>details.php</w:t>
+            </w:r>
+            <w:proofErr w:type="spellEnd"/>
           </w:p>
         </w:tc>
       </w:tr>
@@ -4996,6 +5395,7 @@
                 <w:sz w:val="20"/>
                 <w:szCs w:val="20"/>
               </w:rPr>
+              <w:lastRenderedPageBreak/>
               <w:t>**Add rows as needed.</w:t>
             </w:r>
           </w:p>
@@ -6139,6 +6539,7 @@
                 <w:sz w:val="20"/>
                 <w:szCs w:val="20"/>
               </w:rPr>
+              <w:lastRenderedPageBreak/>
               <w:t>**Add rows as needed.</w:t>
             </w:r>
           </w:p>
@@ -7282,6 +7683,7 @@
                 <w:sz w:val="20"/>
                 <w:szCs w:val="20"/>
               </w:rPr>
+              <w:lastRenderedPageBreak/>
               <w:t>**Add rows as needed.</w:t>
             </w:r>
           </w:p>
@@ -8337,7 +8739,16 @@
                 <w:sz w:val="24"/>
                 <w:szCs w:val="24"/>
               </w:rPr>
-              <w:t>your choice</w:t>
+              <w:t xml:space="preserve">your </w:t>
+            </w:r>
+            <w:r>
+              <w:rPr>
+                <w:rFonts w:ascii="Times New Roman" w:hAnsi="Times New Roman" w:cs="Times New Roman"/>
+                <w:sz w:val="24"/>
+                <w:szCs w:val="24"/>
+              </w:rPr>
+              <w:lastRenderedPageBreak/>
+              <w:t>choice</w:t>
             </w:r>
           </w:p>
         </w:tc>
@@ -8359,7 +8770,17 @@
                 <w:sz w:val="24"/>
                 <w:szCs w:val="24"/>
               </w:rPr>
-              <w:t xml:space="preserve">All Code for this assignment </w:t>
+              <w:lastRenderedPageBreak/>
+              <w:t xml:space="preserve">All Code for this </w:t>
+            </w:r>
+            <w:r>
+              <w:rPr>
+                <w:rFonts w:ascii="Times New Roman" w:hAnsi="Times New Roman" w:cs="Times New Roman"/>
+                <w:sz w:val="24"/>
+                <w:szCs w:val="24"/>
+              </w:rPr>
+              <w:lastRenderedPageBreak/>
+              <w:t xml:space="preserve">assignment </w:t>
             </w:r>
           </w:p>
         </w:tc>
@@ -8381,6 +8802,7 @@
                 <w:sz w:val="24"/>
                 <w:szCs w:val="24"/>
               </w:rPr>
+              <w:lastRenderedPageBreak/>
               <w:t>soft copy</w:t>
             </w:r>
           </w:p>
@@ -8463,16 +8885,7 @@
                 <w:sz w:val="24"/>
                 <w:szCs w:val="24"/>
               </w:rPr>
-              <w:t xml:space="preserve">Database backup for each </w:t>
-            </w:r>
-            <w:r>
-              <w:rPr>
-                <w:rFonts w:ascii="Times New Roman" w:hAnsi="Times New Roman" w:cs="Times New Roman"/>
-                <w:sz w:val="24"/>
-                <w:szCs w:val="24"/>
-              </w:rPr>
-              <w:lastRenderedPageBreak/>
-              <w:t>table as .</w:t>
+              <w:t>Database backup for each table as .</w:t>
             </w:r>
             <w:proofErr w:type="spellStart"/>
             <w:r>
@@ -8512,7 +8925,6 @@
                 <w:sz w:val="24"/>
                 <w:szCs w:val="24"/>
               </w:rPr>
-              <w:lastRenderedPageBreak/>
               <w:t xml:space="preserve">soft copy </w:t>
             </w:r>
           </w:p>
@@ -11462,11 +11874,6 @@
     <w:lsdException w:name="Book Title" w:uiPriority="33" w:qFormat="1"/>
     <w:lsdException w:name="Bibliography" w:semiHidden="1" w:uiPriority="37" w:unhideWhenUsed="1"/>
     <w:lsdException w:name="TOC Heading" w:semiHidden="1" w:uiPriority="39" w:unhideWhenUsed="1" w:qFormat="1"/>
-    <w:lsdException w:name="Plain Table 5" w:semiHidden="1" w:unhideWhenUsed="1"/>
-    <w:lsdException w:name="Grid Table Light" w:semiHidden="1" w:unhideWhenUsed="1"/>
-    <w:lsdException w:name="Grid Table 1 Light" w:semiHidden="1" w:unhideWhenUsed="1"/>
-    <w:lsdException w:name="Grid Table 2" w:semiHidden="1" w:unhideWhenUsed="1"/>
-    <w:lsdException w:name="Grid Table 3" w:semiHidden="1" w:unhideWhenUsed="1"/>
     <w:lsdException w:name="Grid Table 4" w:uiPriority="49"/>
     <w:lsdException w:name="Grid Table 5 Dark" w:uiPriority="50"/>
     <w:lsdException w:name="Grid Table 6 Colorful" w:uiPriority="51"/>

</xml_diff>

<commit_message>
fixed some card sort bugs and added documents. removed unnecessary files
</commit_message>
<xml_diff>
--- a/project documents/HumbieHelper-ProjectDoc.docx
+++ b/project documents/HumbieHelper-ProjectDoc.docx
@@ -3100,27 +3100,7 @@
                 <w:sz w:val="20"/>
                 <w:szCs w:val="20"/>
               </w:rPr>
-              <w:t>Views/</w:t>
-            </w:r>
-            <w:r>
-              <w:rPr>
-                <w:rFonts w:ascii="Segoe UI" w:hAnsi="Segoe UI" w:cs="Segoe UI"/>
-                <w:b/>
-                <w:bCs/>
-                <w:sz w:val="20"/>
-                <w:szCs w:val="20"/>
-              </w:rPr>
-              <w:t>quotes</w:t>
-            </w:r>
-            <w:r>
-              <w:rPr>
-                <w:rFonts w:ascii="Segoe UI" w:hAnsi="Segoe UI" w:cs="Segoe UI"/>
-                <w:b/>
-                <w:bCs/>
-                <w:sz w:val="20"/>
-                <w:szCs w:val="20"/>
-              </w:rPr>
-              <w:t xml:space="preserve"> (all files)</w:t>
+              <w:t>Views/quotes (all files)</w:t>
             </w:r>
           </w:p>
         </w:tc>
@@ -3177,27 +3157,7 @@
                 <w:sz w:val="20"/>
                 <w:szCs w:val="20"/>
               </w:rPr>
-              <w:t>Views/</w:t>
-            </w:r>
-            <w:r>
-              <w:rPr>
-                <w:rFonts w:ascii="Segoe UI" w:hAnsi="Segoe UI" w:cs="Segoe UI"/>
-                <w:b/>
-                <w:bCs/>
-                <w:sz w:val="20"/>
-                <w:szCs w:val="20"/>
-              </w:rPr>
-              <w:t>files</w:t>
-            </w:r>
-            <w:r>
-              <w:rPr>
-                <w:rFonts w:ascii="Segoe UI" w:hAnsi="Segoe UI" w:cs="Segoe UI"/>
-                <w:b/>
-                <w:bCs/>
-                <w:sz w:val="20"/>
-                <w:szCs w:val="20"/>
-              </w:rPr>
-              <w:t xml:space="preserve"> (all files)</w:t>
+              <w:t>Views/files (all files)</w:t>
             </w:r>
           </w:p>
         </w:tc>
@@ -3329,27 +3289,7 @@
                 <w:sz w:val="20"/>
                 <w:szCs w:val="20"/>
               </w:rPr>
-              <w:t>Controllers/</w:t>
-            </w:r>
-            <w:r>
-              <w:rPr>
-                <w:rFonts w:ascii="Segoe UI" w:hAnsi="Segoe UI" w:cs="Segoe UI"/>
-                <w:b/>
-                <w:bCs/>
-                <w:sz w:val="20"/>
-                <w:szCs w:val="20"/>
-              </w:rPr>
-              <w:t>quote</w:t>
-            </w:r>
-            <w:r>
-              <w:rPr>
-                <w:rFonts w:ascii="Segoe UI" w:hAnsi="Segoe UI" w:cs="Segoe UI"/>
-                <w:b/>
-                <w:bCs/>
-                <w:sz w:val="20"/>
-                <w:szCs w:val="20"/>
-              </w:rPr>
-              <w:t>-</w:t>
+              <w:t>Controllers/quote-</w:t>
             </w:r>
             <w:proofErr w:type="spellStart"/>
             <w:r>
@@ -3408,27 +3348,7 @@
                 <w:sz w:val="20"/>
                 <w:szCs w:val="20"/>
               </w:rPr>
-              <w:t>Controllers/</w:t>
-            </w:r>
-            <w:r>
-              <w:rPr>
-                <w:rFonts w:ascii="Segoe UI" w:hAnsi="Segoe UI" w:cs="Segoe UI"/>
-                <w:b/>
-                <w:bCs/>
-                <w:sz w:val="20"/>
-                <w:szCs w:val="20"/>
-              </w:rPr>
-              <w:t>announcement</w:t>
-            </w:r>
-            <w:r>
-              <w:rPr>
-                <w:rFonts w:ascii="Segoe UI" w:hAnsi="Segoe UI" w:cs="Segoe UI"/>
-                <w:b/>
-                <w:bCs/>
-                <w:sz w:val="20"/>
-                <w:szCs w:val="20"/>
-              </w:rPr>
-              <w:t>-</w:t>
+              <w:t>Controllers/announcement-</w:t>
             </w:r>
             <w:proofErr w:type="spellStart"/>
             <w:r>
@@ -3557,17 +3477,7 @@
                 <w:sz w:val="20"/>
                 <w:szCs w:val="20"/>
               </w:rPr>
-              <w:t>announcement</w:t>
-            </w:r>
-            <w:r>
-              <w:rPr>
-                <w:rFonts w:ascii="Segoe UI" w:hAnsi="Segoe UI" w:cs="Segoe UI"/>
-                <w:b/>
-                <w:bCs/>
-                <w:sz w:val="20"/>
-                <w:szCs w:val="20"/>
-              </w:rPr>
-              <w:t>_db.php</w:t>
+              <w:t>announcement_db.php</w:t>
             </w:r>
             <w:proofErr w:type="spellEnd"/>
           </w:p>
@@ -3626,17 +3536,7 @@
                 <w:sz w:val="20"/>
                 <w:szCs w:val="20"/>
               </w:rPr>
-              <w:t>upload</w:t>
-            </w:r>
-            <w:r>
-              <w:rPr>
-                <w:rFonts w:ascii="Segoe UI" w:hAnsi="Segoe UI" w:cs="Segoe UI"/>
-                <w:b/>
-                <w:bCs/>
-                <w:sz w:val="20"/>
-                <w:szCs w:val="20"/>
-              </w:rPr>
-              <w:t>_db.php</w:t>
+              <w:t>upload_db.php</w:t>
             </w:r>
             <w:proofErr w:type="spellEnd"/>
           </w:p>
@@ -3660,8 +3560,6 @@
                 <w:szCs w:val="20"/>
               </w:rPr>
             </w:pPr>
-            <w:bookmarkStart w:id="0" w:name="_GoBack"/>
-            <w:bookmarkEnd w:id="0"/>
           </w:p>
         </w:tc>
         <w:tc>
@@ -4022,6 +3920,16 @@
                 <w:szCs w:val="20"/>
               </w:rPr>
             </w:pPr>
+            <w:r>
+              <w:rPr>
+                <w:rFonts w:ascii="Segoe UI" w:hAnsi="Segoe UI" w:cs="Segoe UI"/>
+                <w:b/>
+                <w:bCs/>
+                <w:sz w:val="20"/>
+                <w:szCs w:val="20"/>
+              </w:rPr>
+              <w:t>Kento Kanazawa</w:t>
+            </w:r>
           </w:p>
         </w:tc>
       </w:tr>
@@ -4067,6 +3975,16 @@
                 <w:szCs w:val="20"/>
               </w:rPr>
             </w:pPr>
+            <w:r>
+              <w:rPr>
+                <w:rFonts w:ascii="Segoe UI" w:hAnsi="Segoe UI" w:cs="Segoe UI"/>
+                <w:b/>
+                <w:bCs/>
+                <w:sz w:val="20"/>
+                <w:szCs w:val="20"/>
+              </w:rPr>
+              <w:t>N01324278</w:t>
+            </w:r>
           </w:p>
         </w:tc>
       </w:tr>
@@ -4112,6 +4030,19 @@
                 <w:szCs w:val="20"/>
               </w:rPr>
             </w:pPr>
+            <w:hyperlink r:id="rId8" w:history="1">
+              <w:r>
+                <w:rPr>
+                  <w:rStyle w:val="Hyperlink"/>
+                  <w:rFonts w:ascii="Segoe UI" w:hAnsi="Segoe UI" w:cs="Segoe UI"/>
+                  <w:b/>
+                  <w:bCs/>
+                  <w:sz w:val="20"/>
+                  <w:szCs w:val="20"/>
+                </w:rPr>
+                <w:t>Kanazawakento91@gmail.com</w:t>
+              </w:r>
+            </w:hyperlink>
           </w:p>
         </w:tc>
       </w:tr>
@@ -4244,6 +4175,16 @@
                 <w:szCs w:val="20"/>
               </w:rPr>
             </w:pPr>
+            <w:r>
+              <w:rPr>
+                <w:rFonts w:ascii="Segoe UI" w:hAnsi="Segoe UI" w:cs="Segoe UI"/>
+                <w:b/>
+                <w:bCs/>
+                <w:sz w:val="20"/>
+                <w:szCs w:val="20"/>
+              </w:rPr>
+              <w:t>Kento Kanazawa</w:t>
+            </w:r>
           </w:p>
         </w:tc>
       </w:tr>
@@ -4472,6 +4413,38 @@
                 <w:szCs w:val="20"/>
               </w:rPr>
             </w:pPr>
+            <w:r>
+              <w:rPr>
+                <w:rFonts w:ascii="Segoe UI" w:hAnsi="Segoe UI" w:cs="Segoe UI"/>
+                <w:b/>
+                <w:bCs/>
+                <w:sz w:val="20"/>
+                <w:szCs w:val="20"/>
+              </w:rPr>
+              <w:t>Views/</w:t>
+            </w:r>
+            <w:proofErr w:type="spellStart"/>
+            <w:r>
+              <w:rPr>
+                <w:rFonts w:ascii="Segoe UI" w:hAnsi="Segoe UI" w:cs="Segoe UI"/>
+                <w:b/>
+                <w:bCs/>
+                <w:sz w:val="20"/>
+                <w:szCs w:val="20"/>
+              </w:rPr>
+              <w:t>n</w:t>
+            </w:r>
+            <w:r>
+              <w:rPr>
+                <w:rFonts w:ascii="Segoe UI" w:hAnsi="Segoe UI" w:cs="Segoe UI"/>
+                <w:b/>
+                <w:bCs/>
+                <w:sz w:val="20"/>
+                <w:szCs w:val="20"/>
+              </w:rPr>
+              <w:t>avigation.php</w:t>
+            </w:r>
+            <w:proofErr w:type="spellEnd"/>
           </w:p>
         </w:tc>
         <w:tc>
@@ -4488,6 +4461,38 @@
                 <w:szCs w:val="20"/>
               </w:rPr>
             </w:pPr>
+            <w:r>
+              <w:rPr>
+                <w:rFonts w:ascii="Segoe UI" w:hAnsi="Segoe UI" w:cs="Segoe UI"/>
+                <w:b/>
+                <w:bCs/>
+                <w:sz w:val="20"/>
+                <w:szCs w:val="20"/>
+              </w:rPr>
+              <w:t>Models/</w:t>
+            </w:r>
+            <w:proofErr w:type="spellStart"/>
+            <w:r>
+              <w:rPr>
+                <w:rFonts w:ascii="Segoe UI" w:hAnsi="Segoe UI" w:cs="Segoe UI"/>
+                <w:b/>
+                <w:bCs/>
+                <w:sz w:val="20"/>
+                <w:szCs w:val="20"/>
+              </w:rPr>
+              <w:t>Student</w:t>
+            </w:r>
+            <w:r>
+              <w:rPr>
+                <w:rFonts w:ascii="Segoe UI" w:hAnsi="Segoe UI" w:cs="Segoe UI"/>
+                <w:b/>
+                <w:bCs/>
+                <w:sz w:val="20"/>
+                <w:szCs w:val="20"/>
+              </w:rPr>
+              <w:t>.php</w:t>
+            </w:r>
+            <w:proofErr w:type="spellEnd"/>
           </w:p>
         </w:tc>
       </w:tr>
@@ -4509,6 +4514,38 @@
                 <w:szCs w:val="20"/>
               </w:rPr>
             </w:pPr>
+            <w:r>
+              <w:rPr>
+                <w:rFonts w:ascii="Segoe UI" w:hAnsi="Segoe UI" w:cs="Segoe UI"/>
+                <w:b/>
+                <w:bCs/>
+                <w:sz w:val="20"/>
+                <w:szCs w:val="20"/>
+              </w:rPr>
+              <w:t>./</w:t>
+            </w:r>
+            <w:proofErr w:type="spellStart"/>
+            <w:r>
+              <w:rPr>
+                <w:rFonts w:ascii="Segoe UI" w:hAnsi="Segoe UI" w:cs="Segoe UI"/>
+                <w:b/>
+                <w:bCs/>
+                <w:sz w:val="20"/>
+                <w:szCs w:val="20"/>
+              </w:rPr>
+              <w:t>i</w:t>
+            </w:r>
+            <w:r>
+              <w:rPr>
+                <w:rFonts w:ascii="Segoe UI" w:hAnsi="Segoe UI" w:cs="Segoe UI"/>
+                <w:b/>
+                <w:bCs/>
+                <w:sz w:val="20"/>
+                <w:szCs w:val="20"/>
+              </w:rPr>
+              <w:t>ndex.php</w:t>
+            </w:r>
+            <w:proofErr w:type="spellEnd"/>
           </w:p>
         </w:tc>
         <w:tc>
@@ -4525,6 +4562,28 @@
                 <w:szCs w:val="20"/>
               </w:rPr>
             </w:pPr>
+            <w:r>
+              <w:rPr>
+                <w:rFonts w:ascii="Segoe UI" w:hAnsi="Segoe UI" w:cs="Segoe UI"/>
+                <w:b/>
+                <w:bCs/>
+                <w:sz w:val="20"/>
+                <w:szCs w:val="20"/>
+              </w:rPr>
+              <w:t>Models/</w:t>
+            </w:r>
+            <w:proofErr w:type="spellStart"/>
+            <w:r>
+              <w:rPr>
+                <w:rFonts w:ascii="Segoe UI" w:hAnsi="Segoe UI" w:cs="Segoe UI"/>
+                <w:b/>
+                <w:bCs/>
+                <w:sz w:val="20"/>
+                <w:szCs w:val="20"/>
+              </w:rPr>
+              <w:t>Deadline.php</w:t>
+            </w:r>
+            <w:proofErr w:type="spellEnd"/>
           </w:p>
         </w:tc>
       </w:tr>
@@ -4546,6 +4605,48 @@
                 <w:szCs w:val="20"/>
               </w:rPr>
             </w:pPr>
+            <w:r>
+              <w:rPr>
+                <w:rFonts w:ascii="Segoe UI" w:hAnsi="Segoe UI" w:cs="Segoe UI"/>
+                <w:b/>
+                <w:bCs/>
+                <w:sz w:val="20"/>
+                <w:szCs w:val="20"/>
+              </w:rPr>
+              <w:t>Views/project/p</w:t>
+            </w:r>
+            <w:r>
+              <w:rPr>
+                <w:rFonts w:ascii="Segoe UI" w:hAnsi="Segoe UI" w:cs="Segoe UI"/>
+                <w:b/>
+                <w:bCs/>
+                <w:sz w:val="20"/>
+                <w:szCs w:val="20"/>
+              </w:rPr>
+              <w:t>roject-</w:t>
+            </w:r>
+            <w:proofErr w:type="spellStart"/>
+            <w:r>
+              <w:rPr>
+                <w:rFonts w:ascii="Segoe UI" w:hAnsi="Segoe UI" w:cs="Segoe UI"/>
+                <w:b/>
+                <w:bCs/>
+                <w:sz w:val="20"/>
+                <w:szCs w:val="20"/>
+              </w:rPr>
+              <w:t>details.php</w:t>
+            </w:r>
+            <w:proofErr w:type="spellEnd"/>
+            <w:r>
+              <w:rPr>
+                <w:rFonts w:ascii="Segoe UI" w:hAnsi="Segoe UI" w:cs="Segoe UI"/>
+                <w:b/>
+                <w:bCs/>
+                <w:sz w:val="20"/>
+                <w:szCs w:val="20"/>
+              </w:rPr>
+              <w:t xml:space="preserve"> (the markup, not CSS)</w:t>
+            </w:r>
           </w:p>
         </w:tc>
         <w:tc>
@@ -4562,6 +4663,28 @@
                 <w:szCs w:val="20"/>
               </w:rPr>
             </w:pPr>
+            <w:r>
+              <w:rPr>
+                <w:rFonts w:ascii="Segoe UI" w:hAnsi="Segoe UI" w:cs="Segoe UI"/>
+                <w:b/>
+                <w:bCs/>
+                <w:sz w:val="20"/>
+                <w:szCs w:val="20"/>
+              </w:rPr>
+              <w:t>Models/</w:t>
+            </w:r>
+            <w:proofErr w:type="spellStart"/>
+            <w:r>
+              <w:rPr>
+                <w:rFonts w:ascii="Segoe UI" w:hAnsi="Segoe UI" w:cs="Segoe UI"/>
+                <w:b/>
+                <w:bCs/>
+                <w:sz w:val="20"/>
+                <w:szCs w:val="20"/>
+              </w:rPr>
+              <w:t>Timer.php</w:t>
+            </w:r>
+            <w:proofErr w:type="spellEnd"/>
           </w:p>
         </w:tc>
       </w:tr>
@@ -4599,6 +4722,38 @@
                 <w:szCs w:val="20"/>
               </w:rPr>
             </w:pPr>
+            <w:r>
+              <w:rPr>
+                <w:rFonts w:ascii="Segoe UI" w:hAnsi="Segoe UI" w:cs="Segoe UI"/>
+                <w:b/>
+                <w:bCs/>
+                <w:sz w:val="20"/>
+                <w:szCs w:val="20"/>
+              </w:rPr>
+              <w:t>Controllers/</w:t>
+            </w:r>
+            <w:r>
+              <w:rPr>
+                <w:rFonts w:ascii="Segoe UI" w:hAnsi="Segoe UI" w:cs="Segoe UI"/>
+                <w:b/>
+                <w:bCs/>
+                <w:sz w:val="20"/>
+                <w:szCs w:val="20"/>
+              </w:rPr>
+              <w:t>student-</w:t>
+            </w:r>
+            <w:proofErr w:type="spellStart"/>
+            <w:r>
+              <w:rPr>
+                <w:rFonts w:ascii="Segoe UI" w:hAnsi="Segoe UI" w:cs="Segoe UI"/>
+                <w:b/>
+                <w:bCs/>
+                <w:sz w:val="20"/>
+                <w:szCs w:val="20"/>
+              </w:rPr>
+              <w:t>controller.php</w:t>
+            </w:r>
+            <w:proofErr w:type="spellEnd"/>
           </w:p>
         </w:tc>
       </w:tr>
@@ -4636,6 +4791,38 @@
                 <w:szCs w:val="20"/>
               </w:rPr>
             </w:pPr>
+            <w:r>
+              <w:rPr>
+                <w:rFonts w:ascii="Segoe UI" w:hAnsi="Segoe UI" w:cs="Segoe UI"/>
+                <w:b/>
+                <w:bCs/>
+                <w:sz w:val="20"/>
+                <w:szCs w:val="20"/>
+              </w:rPr>
+              <w:t>Controllers/</w:t>
+            </w:r>
+            <w:r>
+              <w:rPr>
+                <w:rFonts w:ascii="Segoe UI" w:hAnsi="Segoe UI" w:cs="Segoe UI"/>
+                <w:b/>
+                <w:bCs/>
+                <w:sz w:val="20"/>
+                <w:szCs w:val="20"/>
+              </w:rPr>
+              <w:t>deadline-</w:t>
+            </w:r>
+            <w:proofErr w:type="spellStart"/>
+            <w:r>
+              <w:rPr>
+                <w:rFonts w:ascii="Segoe UI" w:hAnsi="Segoe UI" w:cs="Segoe UI"/>
+                <w:b/>
+                <w:bCs/>
+                <w:sz w:val="20"/>
+                <w:szCs w:val="20"/>
+              </w:rPr>
+              <w:t>controller.php</w:t>
+            </w:r>
+            <w:proofErr w:type="spellEnd"/>
           </w:p>
         </w:tc>
       </w:tr>
@@ -4673,6 +4860,38 @@
                 <w:szCs w:val="20"/>
               </w:rPr>
             </w:pPr>
+            <w:r>
+              <w:rPr>
+                <w:rFonts w:ascii="Segoe UI" w:hAnsi="Segoe UI" w:cs="Segoe UI"/>
+                <w:b/>
+                <w:bCs/>
+                <w:sz w:val="20"/>
+                <w:szCs w:val="20"/>
+              </w:rPr>
+              <w:t>Controllers/</w:t>
+            </w:r>
+            <w:r>
+              <w:rPr>
+                <w:rFonts w:ascii="Segoe UI" w:hAnsi="Segoe UI" w:cs="Segoe UI"/>
+                <w:b/>
+                <w:bCs/>
+                <w:sz w:val="20"/>
+                <w:szCs w:val="20"/>
+              </w:rPr>
+              <w:t>timer-</w:t>
+            </w:r>
+            <w:proofErr w:type="spellStart"/>
+            <w:r>
+              <w:rPr>
+                <w:rFonts w:ascii="Segoe UI" w:hAnsi="Segoe UI" w:cs="Segoe UI"/>
+                <w:b/>
+                <w:bCs/>
+                <w:sz w:val="20"/>
+                <w:szCs w:val="20"/>
+              </w:rPr>
+              <w:t>controller.php</w:t>
+            </w:r>
+            <w:proofErr w:type="spellEnd"/>
           </w:p>
         </w:tc>
       </w:tr>
@@ -4710,6 +4929,28 @@
                 <w:szCs w:val="20"/>
               </w:rPr>
             </w:pPr>
+            <w:r>
+              <w:rPr>
+                <w:rFonts w:ascii="Segoe UI" w:hAnsi="Segoe UI" w:cs="Segoe UI"/>
+                <w:b/>
+                <w:bCs/>
+                <w:sz w:val="20"/>
+                <w:szCs w:val="20"/>
+              </w:rPr>
+              <w:t>lib/</w:t>
+            </w:r>
+            <w:proofErr w:type="spellStart"/>
+            <w:r>
+              <w:rPr>
+                <w:rFonts w:ascii="Segoe UI" w:hAnsi="Segoe UI" w:cs="Segoe UI"/>
+                <w:b/>
+                <w:bCs/>
+                <w:sz w:val="20"/>
+                <w:szCs w:val="20"/>
+              </w:rPr>
+              <w:t>functions.php</w:t>
+            </w:r>
+            <w:proofErr w:type="spellEnd"/>
           </w:p>
         </w:tc>
       </w:tr>
@@ -4747,6 +4988,48 @@
                 <w:szCs w:val="20"/>
               </w:rPr>
             </w:pPr>
+            <w:r>
+              <w:rPr>
+                <w:rFonts w:ascii="Segoe UI" w:hAnsi="Segoe UI" w:cs="Segoe UI"/>
+                <w:b/>
+                <w:bCs/>
+                <w:sz w:val="20"/>
+                <w:szCs w:val="20"/>
+              </w:rPr>
+              <w:t>public/</w:t>
+            </w:r>
+            <w:proofErr w:type="spellStart"/>
+            <w:r>
+              <w:rPr>
+                <w:rFonts w:ascii="Segoe UI" w:hAnsi="Segoe UI" w:cs="Segoe UI"/>
+                <w:b/>
+                <w:bCs/>
+                <w:sz w:val="20"/>
+                <w:szCs w:val="20"/>
+              </w:rPr>
+              <w:t>js</w:t>
+            </w:r>
+            <w:proofErr w:type="spellEnd"/>
+            <w:r>
+              <w:rPr>
+                <w:rFonts w:ascii="Segoe UI" w:hAnsi="Segoe UI" w:cs="Segoe UI"/>
+                <w:b/>
+                <w:bCs/>
+                <w:sz w:val="20"/>
+                <w:szCs w:val="20"/>
+              </w:rPr>
+              <w:t>/</w:t>
+            </w:r>
+            <w:r>
+              <w:rPr>
+                <w:rFonts w:ascii="Segoe UI" w:hAnsi="Segoe UI" w:cs="Segoe UI"/>
+                <w:b/>
+                <w:bCs/>
+                <w:sz w:val="20"/>
+                <w:szCs w:val="20"/>
+              </w:rPr>
+              <w:t>kk-ajax.js</w:t>
+            </w:r>
           </w:p>
         </w:tc>
       </w:tr>
@@ -4784,6 +5067,48 @@
                 <w:szCs w:val="20"/>
               </w:rPr>
             </w:pPr>
+            <w:r>
+              <w:rPr>
+                <w:rFonts w:ascii="Segoe UI" w:hAnsi="Segoe UI" w:cs="Segoe UI"/>
+                <w:b/>
+                <w:bCs/>
+                <w:sz w:val="20"/>
+                <w:szCs w:val="20"/>
+              </w:rPr>
+              <w:t>Public/</w:t>
+            </w:r>
+            <w:proofErr w:type="spellStart"/>
+            <w:r>
+              <w:rPr>
+                <w:rFonts w:ascii="Segoe UI" w:hAnsi="Segoe UI" w:cs="Segoe UI"/>
+                <w:b/>
+                <w:bCs/>
+                <w:sz w:val="20"/>
+                <w:szCs w:val="20"/>
+              </w:rPr>
+              <w:t>js</w:t>
+            </w:r>
+            <w:proofErr w:type="spellEnd"/>
+            <w:r>
+              <w:rPr>
+                <w:rFonts w:ascii="Segoe UI" w:hAnsi="Segoe UI" w:cs="Segoe UI"/>
+                <w:b/>
+                <w:bCs/>
+                <w:sz w:val="20"/>
+                <w:szCs w:val="20"/>
+              </w:rPr>
+              <w:t>/</w:t>
+            </w:r>
+            <w:r>
+              <w:rPr>
+                <w:rFonts w:ascii="Segoe UI" w:hAnsi="Segoe UI" w:cs="Segoe UI"/>
+                <w:b/>
+                <w:bCs/>
+                <w:sz w:val="20"/>
+                <w:szCs w:val="20"/>
+              </w:rPr>
+              <w:t>stopwatch.js</w:t>
+            </w:r>
           </w:p>
         </w:tc>
       </w:tr>
@@ -4821,6 +5146,16 @@
                 <w:szCs w:val="20"/>
               </w:rPr>
             </w:pPr>
+            <w:r>
+              <w:rPr>
+                <w:rFonts w:ascii="Segoe UI" w:hAnsi="Segoe UI" w:cs="Segoe UI"/>
+                <w:b/>
+                <w:bCs/>
+                <w:sz w:val="20"/>
+                <w:szCs w:val="20"/>
+              </w:rPr>
+              <w:t>Views/student</w:t>
+            </w:r>
           </w:p>
         </w:tc>
       </w:tr>
@@ -4858,6 +5193,16 @@
                 <w:szCs w:val="20"/>
               </w:rPr>
             </w:pPr>
+            <w:r>
+              <w:rPr>
+                <w:rFonts w:ascii="Segoe UI" w:hAnsi="Segoe UI" w:cs="Segoe UI"/>
+                <w:b/>
+                <w:bCs/>
+                <w:sz w:val="20"/>
+                <w:szCs w:val="20"/>
+              </w:rPr>
+              <w:t>Views/deadline</w:t>
+            </w:r>
           </w:p>
         </w:tc>
       </w:tr>
@@ -4895,6 +5240,16 @@
                 <w:szCs w:val="20"/>
               </w:rPr>
             </w:pPr>
+            <w:r>
+              <w:rPr>
+                <w:rFonts w:ascii="Segoe UI" w:hAnsi="Segoe UI" w:cs="Segoe UI"/>
+                <w:b/>
+                <w:bCs/>
+                <w:sz w:val="20"/>
+                <w:szCs w:val="20"/>
+              </w:rPr>
+              <w:t>Views/timer</w:t>
+            </w:r>
           </w:p>
         </w:tc>
       </w:tr>
@@ -4932,43 +5287,38 @@
                 <w:szCs w:val="20"/>
               </w:rPr>
             </w:pPr>
-          </w:p>
-        </w:tc>
-      </w:tr>
-      <w:tr>
-        <w:trPr>
-          <w:trHeight w:val="260"/>
-        </w:trPr>
-        <w:tc>
-          <w:tcPr>
-            <w:tcW w:w="3348" w:type="dxa"/>
-          </w:tcPr>
-          <w:p>
-            <w:pPr>
-              <w:rPr>
-                <w:rFonts w:ascii="Segoe UI" w:hAnsi="Segoe UI" w:cs="Segoe UI"/>
-                <w:b/>
-                <w:bCs/>
-                <w:sz w:val="20"/>
-                <w:szCs w:val="20"/>
-              </w:rPr>
-            </w:pPr>
-          </w:p>
-        </w:tc>
-        <w:tc>
-          <w:tcPr>
-            <w:tcW w:w="6228" w:type="dxa"/>
-          </w:tcPr>
-          <w:p>
-            <w:pPr>
-              <w:rPr>
-                <w:rFonts w:ascii="Segoe UI" w:hAnsi="Segoe UI" w:cs="Segoe UI"/>
-                <w:b/>
-                <w:bCs/>
-                <w:sz w:val="20"/>
-                <w:szCs w:val="20"/>
-              </w:rPr>
-            </w:pPr>
+            <w:r>
+              <w:rPr>
+                <w:rFonts w:ascii="Segoe UI" w:hAnsi="Segoe UI" w:cs="Segoe UI"/>
+                <w:b/>
+                <w:bCs/>
+                <w:sz w:val="20"/>
+                <w:szCs w:val="20"/>
+              </w:rPr>
+              <w:t>Views/project/</w:t>
+            </w:r>
+            <w:r>
+              <w:rPr>
+                <w:rFonts w:ascii="Segoe UI" w:hAnsi="Segoe UI" w:cs="Segoe UI"/>
+                <w:b/>
+                <w:bCs/>
+                <w:sz w:val="20"/>
+                <w:szCs w:val="20"/>
+              </w:rPr>
+              <w:t>project-</w:t>
+            </w:r>
+            <w:proofErr w:type="spellStart"/>
+            <w:r>
+              <w:rPr>
+                <w:rFonts w:ascii="Segoe UI" w:hAnsi="Segoe UI" w:cs="Segoe UI"/>
+                <w:b/>
+                <w:bCs/>
+                <w:sz w:val="20"/>
+                <w:szCs w:val="20"/>
+              </w:rPr>
+              <w:t>details.php</w:t>
+            </w:r>
+            <w:proofErr w:type="spellEnd"/>
           </w:p>
         </w:tc>
       </w:tr>
@@ -5165,6 +5515,16 @@
                 <w:szCs w:val="20"/>
               </w:rPr>
             </w:pPr>
+            <w:r>
+              <w:rPr>
+                <w:rFonts w:ascii="Segoe UI" w:hAnsi="Segoe UI" w:cs="Segoe UI"/>
+                <w:b/>
+                <w:bCs/>
+                <w:sz w:val="20"/>
+                <w:szCs w:val="20"/>
+              </w:rPr>
+              <w:t>Roentgen Mark Martin</w:t>
+            </w:r>
           </w:p>
         </w:tc>
       </w:tr>
@@ -5210,6 +5570,16 @@
                 <w:szCs w:val="20"/>
               </w:rPr>
             </w:pPr>
+            <w:r>
+              <w:rPr>
+                <w:rFonts w:ascii="Segoe UI" w:hAnsi="Segoe UI" w:cs="Segoe UI"/>
+                <w:b/>
+                <w:bCs/>
+                <w:sz w:val="20"/>
+                <w:szCs w:val="20"/>
+              </w:rPr>
+              <w:t>N01321102</w:t>
+            </w:r>
           </w:p>
         </w:tc>
       </w:tr>
@@ -5255,6 +5625,16 @@
                 <w:szCs w:val="20"/>
               </w:rPr>
             </w:pPr>
+            <w:r>
+              <w:rPr>
+                <w:rFonts w:ascii="Segoe UI" w:hAnsi="Segoe UI" w:cs="Segoe UI"/>
+                <w:b/>
+                <w:bCs/>
+                <w:sz w:val="20"/>
+                <w:szCs w:val="20"/>
+              </w:rPr>
+              <w:t>me@roentgenmartin.com</w:t>
+            </w:r>
           </w:p>
         </w:tc>
       </w:tr>
@@ -5387,6 +5767,16 @@
                 <w:szCs w:val="20"/>
               </w:rPr>
             </w:pPr>
+            <w:r>
+              <w:rPr>
+                <w:rFonts w:ascii="Segoe UI" w:hAnsi="Segoe UI" w:cs="Segoe UI"/>
+                <w:b/>
+                <w:bCs/>
+                <w:sz w:val="20"/>
+                <w:szCs w:val="20"/>
+              </w:rPr>
+              <w:t>Roentgen Mark Martin</w:t>
+            </w:r>
           </w:p>
         </w:tc>
       </w:tr>
@@ -5615,6 +6005,16 @@
                 <w:szCs w:val="20"/>
               </w:rPr>
             </w:pPr>
+            <w:r>
+              <w:rPr>
+                <w:rFonts w:ascii="Segoe UI" w:hAnsi="Segoe UI" w:cs="Segoe UI"/>
+                <w:b/>
+                <w:bCs/>
+                <w:sz w:val="20"/>
+                <w:szCs w:val="20"/>
+              </w:rPr>
+              <w:t>Views/agenda (markup)</w:t>
+            </w:r>
           </w:p>
         </w:tc>
         <w:tc>
@@ -5631,6 +6031,16 @@
                 <w:szCs w:val="20"/>
               </w:rPr>
             </w:pPr>
+            <w:r>
+              <w:rPr>
+                <w:rFonts w:ascii="Segoe UI" w:hAnsi="Segoe UI" w:cs="Segoe UI"/>
+                <w:b/>
+                <w:bCs/>
+                <w:sz w:val="20"/>
+                <w:szCs w:val="20"/>
+              </w:rPr>
+              <w:t>views/agenda -&gt; all files</w:t>
+            </w:r>
           </w:p>
         </w:tc>
       </w:tr>
@@ -5652,6 +6062,16 @@
                 <w:szCs w:val="20"/>
               </w:rPr>
             </w:pPr>
+            <w:r>
+              <w:rPr>
+                <w:rFonts w:ascii="Segoe UI" w:hAnsi="Segoe UI" w:cs="Segoe UI"/>
+                <w:b/>
+                <w:bCs/>
+                <w:sz w:val="20"/>
+                <w:szCs w:val="20"/>
+              </w:rPr>
+              <w:t>Views/minutes (markup)</w:t>
+            </w:r>
           </w:p>
         </w:tc>
         <w:tc>
@@ -5668,6 +6088,46 @@
                 <w:szCs w:val="20"/>
               </w:rPr>
             </w:pPr>
+            <w:r>
+              <w:rPr>
+                <w:rFonts w:ascii="Segoe UI" w:hAnsi="Segoe UI" w:cs="Segoe UI"/>
+                <w:b/>
+                <w:bCs/>
+                <w:sz w:val="20"/>
+                <w:szCs w:val="20"/>
+              </w:rPr>
+              <w:t>v</w:t>
+            </w:r>
+            <w:r>
+              <w:rPr>
+                <w:rFonts w:ascii="Segoe UI" w:hAnsi="Segoe UI" w:cs="Segoe UI"/>
+                <w:b/>
+                <w:bCs/>
+                <w:sz w:val="20"/>
+                <w:szCs w:val="20"/>
+              </w:rPr>
+              <w:t>iews/</w:t>
+            </w:r>
+            <w:r>
+              <w:rPr>
+                <w:rFonts w:ascii="Segoe UI" w:hAnsi="Segoe UI" w:cs="Segoe UI"/>
+                <w:b/>
+                <w:bCs/>
+                <w:sz w:val="20"/>
+                <w:szCs w:val="20"/>
+              </w:rPr>
+              <w:t xml:space="preserve">minutes </w:t>
+            </w:r>
+            <w:r>
+              <w:rPr>
+                <w:rFonts w:ascii="Segoe UI" w:hAnsi="Segoe UI" w:cs="Segoe UI"/>
+                <w:b/>
+                <w:bCs/>
+                <w:sz w:val="20"/>
+                <w:szCs w:val="20"/>
+              </w:rPr>
+              <w:t>-&gt; all files</w:t>
+            </w:r>
           </w:p>
         </w:tc>
       </w:tr>
@@ -5689,6 +6149,38 @@
                 <w:szCs w:val="20"/>
               </w:rPr>
             </w:pPr>
+            <w:r>
+              <w:rPr>
+                <w:rFonts w:ascii="Segoe UI" w:hAnsi="Segoe UI" w:cs="Segoe UI"/>
+                <w:b/>
+                <w:bCs/>
+                <w:sz w:val="20"/>
+                <w:szCs w:val="20"/>
+              </w:rPr>
+              <w:t>Views/project/project-</w:t>
+            </w:r>
+            <w:proofErr w:type="spellStart"/>
+            <w:r>
+              <w:rPr>
+                <w:rFonts w:ascii="Segoe UI" w:hAnsi="Segoe UI" w:cs="Segoe UI"/>
+                <w:b/>
+                <w:bCs/>
+                <w:sz w:val="20"/>
+                <w:szCs w:val="20"/>
+              </w:rPr>
+              <w:t>details.php</w:t>
+            </w:r>
+            <w:proofErr w:type="spellEnd"/>
+            <w:r>
+              <w:rPr>
+                <w:rFonts w:ascii="Segoe UI" w:hAnsi="Segoe UI" w:cs="Segoe UI"/>
+                <w:b/>
+                <w:bCs/>
+                <w:sz w:val="20"/>
+                <w:szCs w:val="20"/>
+              </w:rPr>
+              <w:t xml:space="preserve"> (Task List)</w:t>
+            </w:r>
           </w:p>
         </w:tc>
         <w:tc>
@@ -5705,6 +6197,28 @@
                 <w:szCs w:val="20"/>
               </w:rPr>
             </w:pPr>
+            <w:r>
+              <w:rPr>
+                <w:rFonts w:ascii="Segoe UI" w:hAnsi="Segoe UI" w:cs="Segoe UI"/>
+                <w:b/>
+                <w:bCs/>
+                <w:sz w:val="20"/>
+                <w:szCs w:val="20"/>
+              </w:rPr>
+              <w:t>views/project/project-</w:t>
+            </w:r>
+            <w:proofErr w:type="spellStart"/>
+            <w:r>
+              <w:rPr>
+                <w:rFonts w:ascii="Segoe UI" w:hAnsi="Segoe UI" w:cs="Segoe UI"/>
+                <w:b/>
+                <w:bCs/>
+                <w:sz w:val="20"/>
+                <w:szCs w:val="20"/>
+              </w:rPr>
+              <w:t>details.php</w:t>
+            </w:r>
+            <w:proofErr w:type="spellEnd"/>
           </w:p>
         </w:tc>
       </w:tr>
@@ -5742,6 +6256,28 @@
                 <w:szCs w:val="20"/>
               </w:rPr>
             </w:pPr>
+            <w:r>
+              <w:rPr>
+                <w:rFonts w:ascii="Segoe UI" w:hAnsi="Segoe UI" w:cs="Segoe UI"/>
+                <w:b/>
+                <w:bCs/>
+                <w:sz w:val="20"/>
+                <w:szCs w:val="20"/>
+              </w:rPr>
+              <w:t>Controllers/</w:t>
+            </w:r>
+            <w:proofErr w:type="spellStart"/>
+            <w:r>
+              <w:rPr>
+                <w:rFonts w:ascii="Segoe UI" w:hAnsi="Segoe UI" w:cs="Segoe UI"/>
+                <w:b/>
+                <w:bCs/>
+                <w:sz w:val="20"/>
+                <w:szCs w:val="20"/>
+              </w:rPr>
+              <w:t>Agenda.php</w:t>
+            </w:r>
+            <w:proofErr w:type="spellEnd"/>
           </w:p>
         </w:tc>
       </w:tr>
@@ -5779,6 +6315,28 @@
                 <w:szCs w:val="20"/>
               </w:rPr>
             </w:pPr>
+            <w:r>
+              <w:rPr>
+                <w:rFonts w:ascii="Segoe UI" w:hAnsi="Segoe UI" w:cs="Segoe UI"/>
+                <w:b/>
+                <w:bCs/>
+                <w:sz w:val="20"/>
+                <w:szCs w:val="20"/>
+              </w:rPr>
+              <w:t>Controllers/</w:t>
+            </w:r>
+            <w:proofErr w:type="spellStart"/>
+            <w:r>
+              <w:rPr>
+                <w:rFonts w:ascii="Segoe UI" w:hAnsi="Segoe UI" w:cs="Segoe UI"/>
+                <w:b/>
+                <w:bCs/>
+                <w:sz w:val="20"/>
+                <w:szCs w:val="20"/>
+              </w:rPr>
+              <w:t>Minutes.php</w:t>
+            </w:r>
+            <w:proofErr w:type="spellEnd"/>
           </w:p>
         </w:tc>
       </w:tr>
@@ -5816,6 +6374,28 @@
                 <w:szCs w:val="20"/>
               </w:rPr>
             </w:pPr>
+            <w:r>
+              <w:rPr>
+                <w:rFonts w:ascii="Segoe UI" w:hAnsi="Segoe UI" w:cs="Segoe UI"/>
+                <w:b/>
+                <w:bCs/>
+                <w:sz w:val="20"/>
+                <w:szCs w:val="20"/>
+              </w:rPr>
+              <w:t>Controllers/</w:t>
+            </w:r>
+            <w:proofErr w:type="spellStart"/>
+            <w:r>
+              <w:rPr>
+                <w:rFonts w:ascii="Segoe UI" w:hAnsi="Segoe UI" w:cs="Segoe UI"/>
+                <w:b/>
+                <w:bCs/>
+                <w:sz w:val="20"/>
+                <w:szCs w:val="20"/>
+              </w:rPr>
+              <w:t>TaskCards.php</w:t>
+            </w:r>
+            <w:proofErr w:type="spellEnd"/>
           </w:p>
         </w:tc>
       </w:tr>
@@ -5853,6 +6433,28 @@
                 <w:szCs w:val="20"/>
               </w:rPr>
             </w:pPr>
+            <w:r>
+              <w:rPr>
+                <w:rFonts w:ascii="Segoe UI" w:hAnsi="Segoe UI" w:cs="Segoe UI"/>
+                <w:b/>
+                <w:bCs/>
+                <w:sz w:val="20"/>
+                <w:szCs w:val="20"/>
+              </w:rPr>
+              <w:t>Models/agenda-</w:t>
+            </w:r>
+            <w:proofErr w:type="spellStart"/>
+            <w:r>
+              <w:rPr>
+                <w:rFonts w:ascii="Segoe UI" w:hAnsi="Segoe UI" w:cs="Segoe UI"/>
+                <w:b/>
+                <w:bCs/>
+                <w:sz w:val="20"/>
+                <w:szCs w:val="20"/>
+              </w:rPr>
+              <w:t>controller.php</w:t>
+            </w:r>
+            <w:proofErr w:type="spellEnd"/>
           </w:p>
         </w:tc>
       </w:tr>
@@ -5890,6 +6492,28 @@
                 <w:szCs w:val="20"/>
               </w:rPr>
             </w:pPr>
+            <w:r>
+              <w:rPr>
+                <w:rFonts w:ascii="Segoe UI" w:hAnsi="Segoe UI" w:cs="Segoe UI"/>
+                <w:b/>
+                <w:bCs/>
+                <w:sz w:val="20"/>
+                <w:szCs w:val="20"/>
+              </w:rPr>
+              <w:t>Models/minutes-</w:t>
+            </w:r>
+            <w:proofErr w:type="spellStart"/>
+            <w:r>
+              <w:rPr>
+                <w:rFonts w:ascii="Segoe UI" w:hAnsi="Segoe UI" w:cs="Segoe UI"/>
+                <w:b/>
+                <w:bCs/>
+                <w:sz w:val="20"/>
+                <w:szCs w:val="20"/>
+              </w:rPr>
+              <w:t>controller.php</w:t>
+            </w:r>
+            <w:proofErr w:type="spellEnd"/>
           </w:p>
         </w:tc>
       </w:tr>
@@ -5927,6 +6551,38 @@
                 <w:szCs w:val="20"/>
               </w:rPr>
             </w:pPr>
+            <w:r>
+              <w:rPr>
+                <w:rFonts w:ascii="Segoe UI" w:hAnsi="Segoe UI" w:cs="Segoe UI"/>
+                <w:b/>
+                <w:bCs/>
+                <w:sz w:val="20"/>
+                <w:szCs w:val="20"/>
+              </w:rPr>
+              <w:t>Models/</w:t>
+            </w:r>
+            <w:proofErr w:type="spellStart"/>
+            <w:r>
+              <w:rPr>
+                <w:rFonts w:ascii="Segoe UI" w:hAnsi="Segoe UI" w:cs="Segoe UI"/>
+                <w:b/>
+                <w:bCs/>
+                <w:sz w:val="20"/>
+                <w:szCs w:val="20"/>
+              </w:rPr>
+              <w:t>taskcards</w:t>
+            </w:r>
+            <w:r>
+              <w:rPr>
+                <w:rFonts w:ascii="Segoe UI" w:hAnsi="Segoe UI" w:cs="Segoe UI"/>
+                <w:b/>
+                <w:bCs/>
+                <w:sz w:val="20"/>
+                <w:szCs w:val="20"/>
+              </w:rPr>
+              <w:t>-controller.php</w:t>
+            </w:r>
+            <w:proofErr w:type="spellEnd"/>
           </w:p>
         </w:tc>
       </w:tr>
@@ -5964,6 +6620,18 @@
                 <w:szCs w:val="20"/>
               </w:rPr>
             </w:pPr>
+            <w:proofErr w:type="spellStart"/>
+            <w:r>
+              <w:rPr>
+                <w:rFonts w:ascii="Segoe UI" w:hAnsi="Segoe UI" w:cs="Segoe UI"/>
+                <w:b/>
+                <w:bCs/>
+                <w:sz w:val="20"/>
+                <w:szCs w:val="20"/>
+              </w:rPr>
+              <w:t>config.php</w:t>
+            </w:r>
+            <w:proofErr w:type="spellEnd"/>
           </w:p>
         </w:tc>
       </w:tr>
@@ -6001,6 +6669,16 @@
                 <w:szCs w:val="20"/>
               </w:rPr>
             </w:pPr>
+            <w:r>
+              <w:rPr>
+                <w:rFonts w:ascii="Segoe UI" w:hAnsi="Segoe UI" w:cs="Segoe UI"/>
+                <w:b/>
+                <w:bCs/>
+                <w:sz w:val="20"/>
+                <w:szCs w:val="20"/>
+              </w:rPr>
+              <w:t>Public/stylesheets/task.css</w:t>
+            </w:r>
           </w:p>
         </w:tc>
       </w:tr>
@@ -6038,6 +6716,38 @@
                 <w:szCs w:val="20"/>
               </w:rPr>
             </w:pPr>
+            <w:r>
+              <w:rPr>
+                <w:rFonts w:ascii="Segoe UI" w:hAnsi="Segoe UI" w:cs="Segoe UI"/>
+                <w:b/>
+                <w:bCs/>
+                <w:sz w:val="20"/>
+                <w:szCs w:val="20"/>
+              </w:rPr>
+              <w:t>Public/</w:t>
+            </w:r>
+            <w:proofErr w:type="spellStart"/>
+            <w:r>
+              <w:rPr>
+                <w:rFonts w:ascii="Segoe UI" w:hAnsi="Segoe UI" w:cs="Segoe UI"/>
+                <w:b/>
+                <w:bCs/>
+                <w:sz w:val="20"/>
+                <w:szCs w:val="20"/>
+              </w:rPr>
+              <w:t>js</w:t>
+            </w:r>
+            <w:proofErr w:type="spellEnd"/>
+            <w:r>
+              <w:rPr>
+                <w:rFonts w:ascii="Segoe UI" w:hAnsi="Segoe UI" w:cs="Segoe UI"/>
+                <w:b/>
+                <w:bCs/>
+                <w:sz w:val="20"/>
+                <w:szCs w:val="20"/>
+              </w:rPr>
+              <w:t>/task-script.js</w:t>
+            </w:r>
           </w:p>
         </w:tc>
       </w:tr>
@@ -8397,6 +9107,15 @@
                 <w:szCs w:val="24"/>
               </w:rPr>
             </w:pPr>
+            <w:r>
+              <w:rPr>
+                <w:rFonts w:ascii="Times New Roman" w:hAnsi="Times New Roman" w:cs="Times New Roman"/>
+                <w:b/>
+                <w:sz w:val="24"/>
+                <w:szCs w:val="24"/>
+              </w:rPr>
+              <w:sym w:font="Symbol" w:char="F0D6"/>
+            </w:r>
           </w:p>
         </w:tc>
       </w:tr>
@@ -8419,6 +9138,7 @@
                 <w:sz w:val="24"/>
                 <w:szCs w:val="24"/>
               </w:rPr>
+              <w:lastRenderedPageBreak/>
               <w:t>2</w:t>
             </w:r>
           </w:p>
@@ -8463,16 +9183,7 @@
                 <w:sz w:val="24"/>
                 <w:szCs w:val="24"/>
               </w:rPr>
-              <w:t xml:space="preserve">Database backup for each </w:t>
-            </w:r>
-            <w:r>
-              <w:rPr>
-                <w:rFonts w:ascii="Times New Roman" w:hAnsi="Times New Roman" w:cs="Times New Roman"/>
-                <w:sz w:val="24"/>
-                <w:szCs w:val="24"/>
-              </w:rPr>
-              <w:lastRenderedPageBreak/>
-              <w:t>table as .</w:t>
+              <w:t>Database backup for each table as .</w:t>
             </w:r>
             <w:proofErr w:type="spellStart"/>
             <w:r>
@@ -8512,7 +9223,6 @@
                 <w:sz w:val="24"/>
                 <w:szCs w:val="24"/>
               </w:rPr>
-              <w:lastRenderedPageBreak/>
               <w:t xml:space="preserve">soft copy </w:t>
             </w:r>
           </w:p>
@@ -8529,6 +9239,17 @@
                 <w:szCs w:val="24"/>
               </w:rPr>
             </w:pPr>
+            <w:r>
+              <w:rPr>
+                <w:rFonts w:ascii="Times New Roman" w:hAnsi="Times New Roman" w:cs="Times New Roman"/>
+                <w:b/>
+                <w:sz w:val="24"/>
+                <w:szCs w:val="24"/>
+              </w:rPr>
+              <w:sym w:font="Symbol" w:char="F0D6"/>
+            </w:r>
+            <w:bookmarkStart w:id="0" w:name="_GoBack"/>
+            <w:bookmarkEnd w:id="0"/>
           </w:p>
         </w:tc>
       </w:tr>
@@ -8636,6 +9357,15 @@
                 <w:szCs w:val="24"/>
               </w:rPr>
             </w:pPr>
+            <w:r>
+              <w:rPr>
+                <w:rFonts w:ascii="Times New Roman" w:hAnsi="Times New Roman" w:cs="Times New Roman"/>
+                <w:b/>
+                <w:sz w:val="24"/>
+                <w:szCs w:val="24"/>
+              </w:rPr>
+              <w:sym w:font="Symbol" w:char="F0D6"/>
+            </w:r>
           </w:p>
         </w:tc>
       </w:tr>
@@ -8743,6 +9473,15 @@
                 <w:szCs w:val="24"/>
               </w:rPr>
             </w:pPr>
+            <w:r>
+              <w:rPr>
+                <w:rFonts w:ascii="Times New Roman" w:hAnsi="Times New Roman" w:cs="Times New Roman"/>
+                <w:b/>
+                <w:sz w:val="24"/>
+                <w:szCs w:val="24"/>
+              </w:rPr>
+              <w:sym w:font="Symbol" w:char="F0D6"/>
+            </w:r>
           </w:p>
         </w:tc>
       </w:tr>
@@ -8847,6 +9586,15 @@
                 <w:szCs w:val="24"/>
               </w:rPr>
             </w:pPr>
+            <w:r>
+              <w:rPr>
+                <w:rFonts w:ascii="Times New Roman" w:hAnsi="Times New Roman" w:cs="Times New Roman"/>
+                <w:b/>
+                <w:sz w:val="24"/>
+                <w:szCs w:val="24"/>
+              </w:rPr>
+              <w:sym w:font="Symbol" w:char="F0D6"/>
+            </w:r>
           </w:p>
         </w:tc>
       </w:tr>
@@ -8960,6 +9708,15 @@
                 <w:szCs w:val="24"/>
               </w:rPr>
             </w:pPr>
+            <w:r>
+              <w:rPr>
+                <w:rFonts w:ascii="Times New Roman" w:hAnsi="Times New Roman" w:cs="Times New Roman"/>
+                <w:b/>
+                <w:sz w:val="24"/>
+                <w:szCs w:val="24"/>
+              </w:rPr>
+              <w:sym w:font="Symbol" w:char="F0D6"/>
+            </w:r>
           </w:p>
         </w:tc>
       </w:tr>
@@ -9064,6 +9821,15 @@
                 <w:szCs w:val="24"/>
               </w:rPr>
             </w:pPr>
+            <w:r>
+              <w:rPr>
+                <w:rFonts w:ascii="Times New Roman" w:hAnsi="Times New Roman" w:cs="Times New Roman"/>
+                <w:b/>
+                <w:sz w:val="24"/>
+                <w:szCs w:val="24"/>
+              </w:rPr>
+              <w:sym w:font="Symbol" w:char="F0D6"/>
+            </w:r>
           </w:p>
         </w:tc>
       </w:tr>
@@ -11462,11 +12228,6 @@
     <w:lsdException w:name="Book Title" w:uiPriority="33" w:qFormat="1"/>
     <w:lsdException w:name="Bibliography" w:semiHidden="1" w:uiPriority="37" w:unhideWhenUsed="1"/>
     <w:lsdException w:name="TOC Heading" w:semiHidden="1" w:uiPriority="39" w:unhideWhenUsed="1" w:qFormat="1"/>
-    <w:lsdException w:name="Plain Table 5" w:semiHidden="1" w:unhideWhenUsed="1"/>
-    <w:lsdException w:name="Grid Table Light" w:semiHidden="1" w:unhideWhenUsed="1"/>
-    <w:lsdException w:name="Grid Table 1 Light" w:semiHidden="1" w:unhideWhenUsed="1"/>
-    <w:lsdException w:name="Grid Table 2" w:semiHidden="1" w:unhideWhenUsed="1"/>
-    <w:lsdException w:name="Grid Table 3" w:semiHidden="1" w:unhideWhenUsed="1"/>
     <w:lsdException w:name="Grid Table 4" w:uiPriority="49"/>
     <w:lsdException w:name="Grid Table 5 Dark" w:uiPriority="50"/>
     <w:lsdException w:name="Grid Table 6 Colorful" w:uiPriority="51"/>

</xml_diff>